<commit_message>
Adding new artefacts for the project
</commit_message>
<xml_diff>
--- a/Artigo_Cientifico_Kripton_Sports.docx
+++ b/Artigo_Cientifico_Kripton_Sports.docx
@@ -2,7 +2,7 @@
 <file path=word/document.xml><?xml version="1.0" encoding="utf-8"?>
 <w:document xmlns:wpc="http://schemas.microsoft.com/office/word/2010/wordprocessingCanvas" xmlns:cx="http://schemas.microsoft.com/office/drawing/2014/chartex" xmlns:cx1="http://schemas.microsoft.com/office/drawing/2015/9/8/chartex" xmlns:cx2="http://schemas.microsoft.com/office/drawing/2015/10/21/chartex" xmlns:cx3="http://schemas.microsoft.com/office/drawing/2016/5/9/chartex" xmlns:cx4="http://schemas.microsoft.com/office/drawing/2016/5/10/chartex" xmlns:cx5="http://schemas.microsoft.com/office/drawing/2016/5/11/chartex" xmlns:cx6="http://schemas.microsoft.com/office/drawing/2016/5/12/chartex" xmlns:cx7="http://schemas.microsoft.com/office/drawing/2016/5/13/chartex" xmlns:cx8="http://schemas.microsoft.com/office/drawing/2016/5/14/chartex" xmlns:mc="http://schemas.openxmlformats.org/markup-compatibility/2006" xmlns:aink="http://schemas.microsoft.com/office/drawing/2016/ink" xmlns:am3d="http://schemas.microsoft.com/office/drawing/2017/model3d" xmlns:o="urn:schemas-microsoft-com:office:office" xmlns:r="http://schemas.openxmlformats.org/officeDocument/2006/relationships" xmlns:m="http://schemas.openxmlformats.org/officeDocument/2006/math" xmlns:v="urn:schemas-microsoft-com:vml" xmlns:wp14="http://schemas.microsoft.com/office/word/2010/wordprocessingDrawing" xmlns:wp="http://schemas.openxmlformats.org/drawingml/2006/wordprocessingDrawing" xmlns:w10="urn:schemas-microsoft-com:office:word" xmlns:w="http://schemas.openxmlformats.org/wordprocessingml/2006/main" xmlns:w14="http://schemas.microsoft.com/office/word/2010/wordml" xmlns:w15="http://schemas.microsoft.com/office/word/2012/wordml" xmlns:w16cid="http://schemas.microsoft.com/office/word/2016/wordml/cid" xmlns:w16se="http://schemas.microsoft.com/office/word/2015/wordml/symex" xmlns:wpg="http://schemas.microsoft.com/office/word/2010/wordprocessingGroup" xmlns:wpi="http://schemas.microsoft.com/office/word/2010/wordprocessingInk" xmlns:wne="http://schemas.microsoft.com/office/word/2006/wordml" xmlns:wps="http://schemas.microsoft.com/office/word/2010/wordprocessingShape" mc:Ignorable="w14 w15 w16se w16cid wp14">
   <w:body>
-    <w:p>
+    <w:p xmlns:wp14="http://schemas.microsoft.com/office/word/2010/wordml" wp14:textId="77777777">
       <w:pPr>
         <w:spacing w:before="240"/>
         <w:ind w:firstLine="397"/>
@@ -43,10 +43,10 @@
         </w:rPr>
         <w:t xml:space="preserve"> Sports Artigos Esportivos</w:t>
       </w:r>
-      <w:bookmarkStart w:id="0" w:name="_GoBack"/>
+      <w:bookmarkStart w:name="_GoBack" w:id="0"/>
       <w:bookmarkEnd w:id="0"/>
     </w:p>
-    <w:p>
+    <w:p xmlns:wp14="http://schemas.microsoft.com/office/word/2010/wordml" wp14:textId="77777777">
       <w:pPr>
         <w:spacing w:before="240"/>
         <w:jc w:val="center"/>
@@ -143,7 +143,7 @@
         <w:t>, Wellington Santos, Daniel Prata</w:t>
       </w:r>
     </w:p>
-    <w:p>
+    <w:p xmlns:wp14="http://schemas.microsoft.com/office/word/2010/wordml" wp14:textId="77777777">
       <w:pPr>
         <w:spacing w:before="240"/>
         <w:jc w:val="center"/>
@@ -162,6 +162,11 @@
           <w:lang w:val="pt-BR"/>
         </w:rPr>
         <w:br/>
+      </w:r>
+      <w:r>
+        <w:rPr>
+          <w:lang w:val="pt-BR"/>
+        </w:rPr>
         <w:t>São Paulo – SP – Brasil</w:t>
       </w:r>
       <w:r>
@@ -171,22 +176,22 @@
         <w:br/>
       </w:r>
     </w:p>
-    <w:p>
+    <w:p xmlns:wp14="http://schemas.microsoft.com/office/word/2010/wordml" wp14:textId="77777777">
       <w:pPr>
         <w:spacing w:after="120"/>
         <w:jc w:val="center"/>
         <w:rPr>
-          <w:rFonts w:ascii="Courier New" w:eastAsia="Courier New" w:hAnsi="Courier New" w:cs="Courier New"/>
+          <w:rFonts w:ascii="Courier New" w:hAnsi="Courier New" w:eastAsia="Courier New" w:cs="Courier New"/>
           <w:sz w:val="20"/>
           <w:szCs w:val="20"/>
           <w:lang w:val="pt-BR"/>
         </w:rPr>
       </w:pPr>
-      <w:hyperlink r:id="rId7" w:history="1">
+      <w:hyperlink w:history="1" r:id="rId7">
         <w:r>
           <w:rPr>
             <w:rStyle w:val="Hyperlink"/>
-            <w:rFonts w:ascii="Courier New" w:eastAsia="Courier New" w:hAnsi="Courier New" w:cs="Courier New"/>
+            <w:rFonts w:ascii="Courier New" w:hAnsi="Courier New" w:eastAsia="Courier New" w:cs="Courier New"/>
             <w:sz w:val="20"/>
             <w:szCs w:val="20"/>
             <w:lang w:val="pt-BR"/>
@@ -195,22 +200,22 @@
         </w:r>
       </w:hyperlink>
     </w:p>
-    <w:p>
+    <w:p xmlns:wp14="http://schemas.microsoft.com/office/word/2010/wordml" wp14:textId="77777777">
       <w:pPr>
         <w:spacing w:after="120"/>
         <w:jc w:val="center"/>
         <w:rPr>
-          <w:rFonts w:ascii="Courier New" w:eastAsia="Courier New" w:hAnsi="Courier New" w:cs="Courier New"/>
+          <w:rFonts w:ascii="Courier New" w:hAnsi="Courier New" w:eastAsia="Courier New" w:cs="Courier New"/>
           <w:sz w:val="20"/>
           <w:szCs w:val="20"/>
           <w:lang w:val="pt-BR"/>
         </w:rPr>
       </w:pPr>
-      <w:hyperlink r:id="rId8" w:history="1">
+      <w:hyperlink w:history="1" r:id="rId8">
         <w:r>
           <w:rPr>
             <w:rStyle w:val="Hyperlink"/>
-            <w:rFonts w:ascii="Courier New" w:eastAsia="Courier New" w:hAnsi="Courier New" w:cs="Courier New"/>
+            <w:rFonts w:ascii="Courier New" w:hAnsi="Courier New" w:eastAsia="Courier New" w:cs="Courier New"/>
             <w:sz w:val="20"/>
             <w:szCs w:val="20"/>
             <w:lang w:val="pt-BR"/>
@@ -219,12 +224,12 @@
         </w:r>
       </w:hyperlink>
     </w:p>
-    <w:p>
+    <w:p xmlns:wp14="http://schemas.microsoft.com/office/word/2010/wordml" wp14:textId="77777777">
       <w:pPr>
         <w:spacing w:after="120"/>
         <w:jc w:val="center"/>
         <w:rPr>
-          <w:rFonts w:ascii="Courier New" w:eastAsia="Courier New" w:hAnsi="Courier New" w:cs="Courier New"/>
+          <w:rFonts w:ascii="Courier New" w:hAnsi="Courier New" w:eastAsia="Courier New" w:cs="Courier New"/>
           <w:sz w:val="20"/>
           <w:szCs w:val="20"/>
           <w:u w:val="single"/>
@@ -232,12 +237,12 @@
         </w:rPr>
       </w:pPr>
     </w:p>
-    <w:p>
+    <w:p xmlns:wp14="http://schemas.microsoft.com/office/word/2010/wordml" wp14:textId="77777777">
       <w:pPr>
         <w:spacing w:after="120"/>
         <w:jc w:val="center"/>
         <w:rPr>
-          <w:rFonts w:ascii="Courier New" w:eastAsia="Courier New" w:hAnsi="Courier New" w:cs="Courier New"/>
+          <w:rFonts w:ascii="Courier New" w:hAnsi="Courier New" w:eastAsia="Courier New" w:cs="Courier New"/>
           <w:sz w:val="20"/>
           <w:szCs w:val="20"/>
           <w:lang w:val="pt-BR"/>
@@ -247,14 +252,14 @@
           <w:headerReference w:type="default" r:id="rId10"/>
           <w:footerReference w:type="even" r:id="rId11"/>
           <w:footerReference w:type="first" r:id="rId12"/>
-          <w:pgSz w:w="11907" w:h="16840"/>
+          <w:pgSz w:w="11907" w:h="16840" w:orient="portrait"/>
           <w:pgMar w:top="1985" w:right="1701" w:bottom="1418" w:left="1701" w:header="964" w:footer="964" w:gutter="0"/>
           <w:pgNumType w:start="101"/>
           <w:cols w:space="720"/>
         </w:sectPr>
       </w:pPr>
     </w:p>
-    <w:p>
+    <w:p xmlns:wp14="http://schemas.microsoft.com/office/word/2010/wordml" wp14:textId="77777777">
       <w:pPr>
         <w:spacing w:after="120"/>
         <w:ind w:left="454" w:right="454"/>
@@ -326,48 +331,57 @@
         <w:t xml:space="preserve">those problems will be mitigated because the semantics processes of the company will be done in a much more efficient approach. </w:t>
       </w:r>
     </w:p>
-    <w:p>
+    <w:p xmlns:wp14="http://schemas.microsoft.com/office/word/2010/wordml" wp14:textId="62D3D95F">
       <w:pPr>
         <w:spacing w:after="120"/>
         <w:ind w:left="454" w:right="454"/>
         <w:rPr>
-          <w:i/>
-          <w:lang w:val="pt-BR"/>
-        </w:rPr>
-      </w:pPr>
-      <w:r>
-        <w:rPr>
-          <w:b/>
-          <w:i/>
+          <w:i w:val="1"/>
+          <w:iCs w:val="1"/>
+          <w:lang w:val="pt-BR"/>
+        </w:rPr>
+      </w:pPr>
+      <w:r>
+        <w:rPr>
+          <w:b w:val="1"/>
+          <w:bCs w:val="1"/>
+          <w:i w:val="1"/>
+          <w:iCs w:val="1"/>
           <w:lang w:val="pt-BR"/>
         </w:rPr>
         <w:t>Resumo.</w:t>
       </w:r>
       <w:r>
         <w:rPr>
-          <w:i/>
-          <w:lang w:val="pt-BR"/>
-        </w:rPr>
-        <w:t xml:space="preserve"> </w:t>
-      </w:r>
-      <w:r>
-        <w:rPr>
-          <w:i/>
-          <w:lang w:val="pt-BR"/>
-        </w:rPr>
-        <w:t xml:space="preserve">Devido a alta demanda de </w:t>
-      </w:r>
-      <w:r>
-        <w:rPr>
-          <w:i/>
-          <w:lang w:val="pt-BR"/>
-        </w:rPr>
-        <w:t xml:space="preserve">clientes, a loja </w:t>
+          <w:i w:val="1"/>
+          <w:iCs w:val="1"/>
+          <w:lang w:val="pt-BR"/>
+        </w:rPr>
+        <w:t xml:space="preserve"> Devido </w:t>
+      </w:r>
+      <w:proofErr w:type="gramStart"/>
+      <w:r>
+        <w:rPr>
+          <w:i w:val="1"/>
+          <w:iCs w:val="1"/>
+          <w:lang w:val="pt-BR"/>
+        </w:rPr>
+        <w:t>a</w:t>
+      </w:r>
+      <w:proofErr w:type="gramEnd"/>
+      <w:r>
+        <w:rPr>
+          <w:i w:val="1"/>
+          <w:iCs w:val="1"/>
+          <w:lang w:val="pt-BR"/>
+        </w:rPr>
+        <w:t xml:space="preserve"> alta demanda de clientes, a loja </w:t>
       </w:r>
       <w:proofErr w:type="spellStart"/>
       <w:r>
         <w:rPr>
-          <w:i/>
+          <w:i w:val="1"/>
+          <w:iCs w:val="1"/>
           <w:lang w:val="pt-BR"/>
         </w:rPr>
         <w:t>Kripton</w:t>
@@ -375,120 +389,46 @@
       <w:proofErr w:type="spellEnd"/>
       <w:r>
         <w:rPr>
-          <w:i/>
-          <w:lang w:val="pt-BR"/>
-        </w:rPr>
-        <w:t xml:space="preserve"> Sports enfrenta uma série de problemas de ordem logística e </w:t>
-      </w:r>
-      <w:proofErr w:type="spellStart"/>
-      <w:r>
-        <w:rPr>
-          <w:i/>
-          <w:lang w:val="pt-BR"/>
-        </w:rPr>
-        <w:t>admnistrativa</w:t>
-      </w:r>
-      <w:proofErr w:type="spellEnd"/>
-      <w:r>
-        <w:rPr>
-          <w:i/>
-          <w:lang w:val="pt-BR"/>
-        </w:rPr>
-        <w:t>, tais como constantes divergências de estoque e de caixa</w:t>
-      </w:r>
-      <w:r>
-        <w:rPr>
-          <w:i/>
-          <w:lang w:val="pt-BR"/>
-        </w:rPr>
-        <w:t>,</w:t>
-      </w:r>
-      <w:r>
-        <w:rPr>
-          <w:i/>
-          <w:lang w:val="pt-BR"/>
-        </w:rPr>
-        <w:t xml:space="preserve"> causando  consideráveis prejuízos financeiros</w:t>
-      </w:r>
-      <w:r>
-        <w:rPr>
-          <w:i/>
-          <w:lang w:val="pt-BR"/>
-        </w:rPr>
-        <w:t>.</w:t>
-      </w:r>
-      <w:r>
-        <w:rPr>
-          <w:i/>
-          <w:lang w:val="pt-BR"/>
-        </w:rPr>
-        <w:t xml:space="preserve"> </w:t>
-      </w:r>
-      <w:r>
-        <w:rPr>
-          <w:i/>
-          <w:lang w:val="pt-BR"/>
-        </w:rPr>
-        <w:t>Através</w:t>
-      </w:r>
-      <w:r>
-        <w:rPr>
-          <w:i/>
-          <w:lang w:val="pt-BR"/>
-        </w:rPr>
-        <w:t xml:space="preserve"> </w:t>
-      </w:r>
-      <w:r>
-        <w:rPr>
-          <w:i/>
-          <w:lang w:val="pt-BR"/>
-        </w:rPr>
-        <w:t>d</w:t>
-      </w:r>
-      <w:r>
-        <w:rPr>
-          <w:i/>
-          <w:lang w:val="pt-BR"/>
-        </w:rPr>
-        <w:t xml:space="preserve">a implementação de um Sistema gerencial informatizado, tais problemas serão mitigados pois será possível efetuar o controle </w:t>
-      </w:r>
-      <w:r>
-        <w:rPr>
-          <w:i/>
-          <w:lang w:val="pt-BR"/>
-        </w:rPr>
-        <w:t xml:space="preserve">mais eficiente </w:t>
-      </w:r>
-      <w:r>
-        <w:rPr>
-          <w:i/>
-          <w:lang w:val="pt-BR"/>
-        </w:rPr>
-        <w:t xml:space="preserve">dos  processos </w:t>
-      </w:r>
-      <w:r>
-        <w:rPr>
-          <w:i/>
-          <w:lang w:val="pt-BR"/>
-        </w:rPr>
-        <w:t xml:space="preserve"> semânticos </w:t>
-      </w:r>
-      <w:r>
-        <w:rPr>
-          <w:i/>
-          <w:lang w:val="pt-BR"/>
-        </w:rPr>
-        <w:t>da  empresa</w:t>
-      </w:r>
-      <w:r>
-        <w:rPr>
-          <w:i/>
-          <w:lang w:val="pt-BR"/>
-        </w:rPr>
-        <w:t xml:space="preserve">. </w:t>
-      </w:r>
-    </w:p>
-    <w:p>
+          <w:i w:val="1"/>
+          <w:iCs w:val="1"/>
+          <w:lang w:val="pt-BR"/>
+        </w:rPr>
+        <w:t xml:space="preserve"> Sports enfrenta uma série de problemas de ordem logística e adm</w:t>
+      </w:r>
+      <w:r>
+        <w:rPr>
+          <w:i w:val="1"/>
+          <w:iCs w:val="1"/>
+          <w:lang w:val="pt-BR"/>
+        </w:rPr>
+        <w:t>i</w:t>
+      </w:r>
+      <w:r>
+        <w:rPr>
+          <w:i w:val="1"/>
+          <w:iCs w:val="1"/>
+          <w:lang w:val="pt-BR"/>
+        </w:rPr>
+        <w:t xml:space="preserve">nistrativa, tais como constantes divergências de estoque e de caixa, </w:t>
+      </w:r>
+      <w:r>
+        <w:rPr>
+          <w:i w:val="1"/>
+          <w:iCs w:val="1"/>
+          <w:lang w:val="pt-BR"/>
+        </w:rPr>
+        <w:t>causando consideráveis</w:t>
+      </w:r>
+      <w:r>
+        <w:rPr>
+          <w:i w:val="1"/>
+          <w:iCs w:val="1"/>
+          <w:lang w:val="pt-BR"/>
+        </w:rPr>
+        <w:t xml:space="preserve"> prejuízos financeiros. Através da implementação de um Sistema gerencial informatizado, tais problemas serão mitigados pois será possível efetuar o controle mais eficiente dos  processos  semânticos da  empresa. </w:t>
+      </w:r>
+    </w:p>
+    <w:p xmlns:wp14="http://schemas.microsoft.com/office/word/2010/wordml" wp14:textId="77777777">
       <w:pPr>
         <w:keepNext/>
         <w:spacing w:before="240"/>
@@ -510,7 +450,7 @@
         <w:t>1. Introdução</w:t>
       </w:r>
     </w:p>
-    <w:p>
+    <w:p xmlns:wp14="http://schemas.microsoft.com/office/word/2010/wordml" wp14:textId="77777777">
       <w:pPr>
         <w:keepNext/>
         <w:spacing w:before="240"/>
@@ -618,7 +558,7 @@
         <w:t xml:space="preserve"> agendamento de consultas com o nutricionista entre outros.</w:t>
       </w:r>
     </w:p>
-    <w:p>
+    <w:p xmlns:wp14="http://schemas.microsoft.com/office/word/2010/wordml" wp14:textId="77777777">
       <w:pPr>
         <w:keepNext/>
         <w:spacing w:before="240"/>
@@ -678,7 +618,7 @@
         <w:t xml:space="preserve"> na empresa.</w:t>
       </w:r>
     </w:p>
-    <w:p>
+    <w:p xmlns:wp14="http://schemas.microsoft.com/office/word/2010/wordml" wp14:textId="77777777">
       <w:pPr>
         <w:keepNext/>
         <w:spacing w:before="240"/>
@@ -689,7 +629,7 @@
         </w:rPr>
       </w:pPr>
     </w:p>
-    <w:p>
+    <w:p xmlns:wp14="http://schemas.microsoft.com/office/word/2010/wordml" wp14:textId="77777777">
       <w:pPr>
         <w:keepNext/>
         <w:spacing w:before="240"/>
@@ -707,7 +647,7 @@
         <w:t>1.1. Apresentação do Problema</w:t>
       </w:r>
     </w:p>
-    <w:p>
+    <w:p xmlns:wp14="http://schemas.microsoft.com/office/word/2010/wordml" wp14:textId="77777777">
       <w:pPr>
         <w:rPr>
           <w:lang w:val="pt-BR"/>
@@ -734,7 +674,7 @@
         <w:t xml:space="preserve"> Sports iniciou suas atividades com o intuito de oferecer aos seus clientes uma completa gama de suplementos alimentares, nacionais e importados além de uma consultoria personalizada. Está situada em um local estrategicamente localizado, no bairro do Jaraguá, próximo a estação da CPTM que leva o mesmo nome do bairro.</w:t>
       </w:r>
     </w:p>
-    <w:p>
+    <w:p xmlns:wp14="http://schemas.microsoft.com/office/word/2010/wordml" wp14:textId="77777777">
       <w:pPr>
         <w:rPr>
           <w:lang w:val="pt-BR"/>
@@ -808,7 +748,7 @@
         <w:t xml:space="preserve"> do cliente. De acordo com o proprietário, atualmente a loja atende a uma média de 900 clientes por mês, e devido ao grande aumento no fluxo de vendas, foi constatada a necessidade da implementação de um sistema que efetuasse o gerenciamento de seu estoque, caixa e demais atividades administrativas, pois estes processos ainda ocorrem de forma manual possibilitando que erros sejam cometidos, consequentemente trazendo grandes prejuízos financeiros.</w:t>
       </w:r>
     </w:p>
-    <w:p>
+    <w:p xmlns:wp14="http://schemas.microsoft.com/office/word/2010/wordml" wp14:textId="77777777">
       <w:pPr>
         <w:pStyle w:val="western"/>
         <w:spacing w:after="0"/>
@@ -841,7 +781,7 @@
         <w:t>O proprietário espera que através da implementação de um sistema gerencial informatizado, ele possa oferecer um melhor atendimento a seus clientes, pois sabendo quais produtos seus consumidores adquiriram em um determinado período, será possível obter o perfil individual de consumo, facilitando futuras consultorias.</w:t>
       </w:r>
     </w:p>
-    <w:p>
+    <w:p xmlns:wp14="http://schemas.microsoft.com/office/word/2010/wordml" wp14:textId="77777777">
       <w:pPr>
         <w:pStyle w:val="western"/>
         <w:spacing w:after="0"/>
@@ -862,7 +802,7 @@
         <w:t>Também espera que sejam mitigadas as quebras de estoque seja pela perda de produtos devido à proximidade de suas respectivas validades, seja pela falta de um controle eficiente de seu estoque.</w:t>
       </w:r>
     </w:p>
-    <w:p>
+    <w:p xmlns:wp14="http://schemas.microsoft.com/office/word/2010/wordml" wp14:textId="77777777">
       <w:pPr>
         <w:keepNext/>
         <w:spacing w:before="240"/>
@@ -881,7 +821,7 @@
         <w:tab/>
       </w:r>
     </w:p>
-    <w:p>
+    <w:p xmlns:wp14="http://schemas.microsoft.com/office/word/2010/wordml" wp14:textId="77777777">
       <w:pPr>
         <w:keepNext/>
         <w:spacing w:before="240"/>
@@ -892,7 +832,7 @@
           <w:lang w:val="pt-BR"/>
         </w:rPr>
       </w:pPr>
-      <w:bookmarkStart w:id="1" w:name="_Hlk524197674"/>
+      <w:bookmarkStart w:name="_Hlk524197674" w:id="1"/>
       <w:r>
         <w:rPr>
           <w:b/>
@@ -901,7 +841,7 @@
         <w:t>1.2. Objetivos</w:t>
       </w:r>
     </w:p>
-    <w:p>
+    <w:p xmlns:wp14="http://schemas.microsoft.com/office/word/2010/wordml" wp14:textId="77777777">
       <w:pPr>
         <w:spacing w:after="120"/>
         <w:ind w:right="454"/>
@@ -968,7 +908,7 @@
         <w:t>:</w:t>
       </w:r>
     </w:p>
-    <w:p>
+    <w:p xmlns:wp14="http://schemas.microsoft.com/office/word/2010/wordml" wp14:textId="77777777">
       <w:pPr>
         <w:pStyle w:val="PargrafodaLista"/>
         <w:numPr>
@@ -995,7 +935,7 @@
         <w:t xml:space="preserve"> </w:t>
       </w:r>
     </w:p>
-    <w:p>
+    <w:p xmlns:wp14="http://schemas.microsoft.com/office/word/2010/wordml" wp14:textId="77777777">
       <w:pPr>
         <w:pStyle w:val="PargrafodaLista"/>
         <w:numPr>
@@ -1027,7 +967,7 @@
       </w:r>
       <w:proofErr w:type="spellEnd"/>
     </w:p>
-    <w:p>
+    <w:p xmlns:wp14="http://schemas.microsoft.com/office/word/2010/wordml" wp14:textId="77777777">
       <w:pPr>
         <w:pStyle w:val="PargrafodaLista"/>
         <w:numPr>
@@ -1047,7 +987,7 @@
         <w:t>Cadastrar os clientes em uma base de dados</w:t>
       </w:r>
     </w:p>
-    <w:p>
+    <w:p xmlns:wp14="http://schemas.microsoft.com/office/word/2010/wordml" wp14:textId="77777777">
       <w:pPr>
         <w:pStyle w:val="PargrafodaLista"/>
         <w:numPr>
@@ -1087,14 +1027,14 @@
       </w:r>
       <w:proofErr w:type="spellEnd"/>
     </w:p>
-    <w:p>
+    <w:p xmlns:wp14="http://schemas.microsoft.com/office/word/2010/wordml" wp14:textId="77777777">
       <w:pPr>
         <w:spacing w:after="120" w:line="276" w:lineRule="auto"/>
         <w:ind w:left="720" w:right="454"/>
         <w:contextualSpacing/>
       </w:pPr>
     </w:p>
-    <w:p>
+    <w:p xmlns:wp14="http://schemas.microsoft.com/office/word/2010/wordml" wp14:textId="77777777">
       <w:pPr>
         <w:pStyle w:val="PargrafodaLista"/>
         <w:numPr>
@@ -1114,7 +1054,7 @@
         <w:t>Com um sistema gerenciando o processo de vendas será possível reduzir drasticamente as divergências financeiras hoje experienciadas pelo cliente.</w:t>
       </w:r>
     </w:p>
-    <w:p>
+    <w:p xmlns:wp14="http://schemas.microsoft.com/office/word/2010/wordml" wp14:textId="77777777">
       <w:pPr>
         <w:spacing w:after="120"/>
         <w:ind w:left="720" w:right="454"/>
@@ -1124,7 +1064,7 @@
         </w:rPr>
       </w:pPr>
     </w:p>
-    <w:p>
+    <w:p xmlns:wp14="http://schemas.microsoft.com/office/word/2010/wordml" wp14:textId="77777777">
       <w:pPr>
         <w:pStyle w:val="PargrafodaLista"/>
         <w:numPr>
@@ -1144,7 +1084,7 @@
         <w:t>Com um software gerenciando o fluxo de entrada e saída de produtos do estoque, será possível mitigar as divergências e perdas que hoje são decorrentes devido a utilização de processos manuais. Por exemplo: Produtos com data de validade próxima serão listados em um relatório para que o professional responsável possa dar ênfase na venda destes produtos.</w:t>
       </w:r>
     </w:p>
-    <w:p>
+    <w:p xmlns:wp14="http://schemas.microsoft.com/office/word/2010/wordml" wp14:textId="77777777">
       <w:pPr>
         <w:spacing w:after="120"/>
         <w:ind w:left="720" w:right="454"/>
@@ -1154,7 +1094,7 @@
         </w:rPr>
       </w:pPr>
     </w:p>
-    <w:p>
+    <w:p xmlns:wp14="http://schemas.microsoft.com/office/word/2010/wordml" wp14:textId="77777777">
       <w:pPr>
         <w:pStyle w:val="PargrafodaLista"/>
         <w:numPr>
@@ -1174,7 +1114,7 @@
         <w:t>Através do cadastro  dos clientes em uma base de dados, será possível obter informações dos produtos adquiridos pelo consumidor e traçar perfis de consumo, garantindo um atendimento personalizado de acordo com as necessidades e histórico do cliente.</w:t>
       </w:r>
     </w:p>
-    <w:p>
+    <w:p xmlns:wp14="http://schemas.microsoft.com/office/word/2010/wordml" wp14:textId="77777777">
       <w:pPr>
         <w:spacing w:after="120"/>
         <w:ind w:left="720" w:right="454"/>
@@ -1184,7 +1124,7 @@
         </w:rPr>
       </w:pPr>
     </w:p>
-    <w:p>
+    <w:p xmlns:wp14="http://schemas.microsoft.com/office/word/2010/wordml" wp14:noSpellErr="1" wp14:textId="707A5181">
       <w:pPr>
         <w:pStyle w:val="PargrafodaLista"/>
         <w:numPr>
@@ -1201,26 +1141,229 @@
         <w:rPr>
           <w:lang w:val="pt-BR"/>
         </w:rPr>
-        <w:t xml:space="preserve">As demais atividades administrativas pertinentes ao gestor do negócio serão positivamente impactadas com a implementação do sistema de controle financeiro pois será possível efetuar o comparativo de vendas para um determinado período, verificar quais produtos foram mais vendidos assegurando a eficiência  e a assertividade no momento de </w:t>
+        <w:t xml:space="preserve">As demais atividades administrativas pertinentes ao gestor do negócio serão positivamente impactadas com a implementação do sistema de controle financeiro pois será possível efetuar o comparativo de vendas para um determinado período, verificar quais produtos foram mais vendidos assegurando a </w:t>
+      </w:r>
+      <w:r>
+        <w:rPr>
+          <w:lang w:val="pt-BR"/>
+        </w:rPr>
+        <w:t>eficiência e</w:t>
+      </w:r>
+      <w:r>
+        <w:rPr>
+          <w:lang w:val="pt-BR"/>
+        </w:rPr>
+        <w:t xml:space="preserve"> a assertividade no momento de realiz</w:t>
+      </w:r>
+      <w:r>
+        <w:rPr>
+          <w:lang w:val="pt-BR"/>
+        </w:rPr>
+        <w:t>ar</w:t>
+      </w:r>
+      <w:r>
+        <w:rPr>
+          <w:lang w:val="pt-BR"/>
+        </w:rPr>
+        <w:t xml:space="preserve"> compras junto aos fornecedores.</w:t>
+      </w:r>
+    </w:p>
+    <w:bookmarkEnd w:id="1"/>
+    <w:p w14:noSpellErr="1">
+      <w:pPr>
+        <w:rPr>
+          <w:rFonts w:ascii="Times" w:hAnsi="Times" w:eastAsia="Times" w:cs="Times"/>
+          <w:b w:val="1"/>
+          <w:bCs w:val="1"/>
+          <w:noProof w:val="0"/>
+          <w:sz w:val="26"/>
+          <w:szCs w:val="26"/>
+          <w:lang w:val="pt-BR"/>
+        </w:rPr>
+      </w:pPr>
+    </w:p>
+    <w:p w14:noSpellErr="1">
+      <w:r>
+        <w:rPr>
+          <w:rFonts w:ascii="Times" w:hAnsi="Times" w:eastAsia="Times" w:cs="Times"/>
+          <w:b w:val="1"/>
+          <w:bCs w:val="1"/>
+          <w:noProof w:val="0"/>
+          <w:sz w:val="26"/>
+          <w:szCs w:val="26"/>
+          <w:lang w:val="pt-BR"/>
+        </w:rPr>
+        <w:t>2. Estudo de Viabilidade</w:t>
+      </w:r>
+    </w:p>
+    <w:p>
+      <w:r>
+        <w:rPr>
+          <w:rFonts w:ascii="Times" w:hAnsi="Times" w:eastAsia="Times" w:cs="Times"/>
+          <w:noProof w:val="0"/>
+          <w:sz w:val="24"/>
+          <w:szCs w:val="24"/>
+          <w:lang w:val="pt-BR"/>
+        </w:rPr>
+        <w:t xml:space="preserve">A solução proposta ao cliente, visa a sistematização dos processos gerenciais da empresa, impactando diretamente em sua produtividade. Para isso, o Software será feito sob medida de acordo com os requisitos levantados junto ao cliente na fase de planejamento. Além do sistema informatizado, foram consideradas a implementação de planilhas eletrônicas ou de soluções prontas como o difundido software </w:t>
       </w:r>
       <w:proofErr w:type="spellStart"/>
       <w:r>
         <w:rPr>
-          <w:lang w:val="pt-BR"/>
-        </w:rPr>
-        <w:t>realizer</w:t>
+          <w:rFonts w:ascii="Times" w:hAnsi="Times" w:eastAsia="Times" w:cs="Times"/>
+          <w:noProof w:val="0"/>
+          <w:sz w:val="24"/>
+          <w:szCs w:val="24"/>
+          <w:lang w:val="pt-BR"/>
+        </w:rPr>
+        <w:t>PingoBox</w:t>
       </w:r>
       <w:proofErr w:type="spellEnd"/>
       <w:r>
         <w:rPr>
-          <w:lang w:val="pt-BR"/>
-        </w:rPr>
-        <w:t xml:space="preserve"> compras junto aos fornecedores.</w:t>
-      </w:r>
-    </w:p>
-    <w:bookmarkEnd w:id="1"/>
+          <w:rFonts w:ascii="Times" w:hAnsi="Times" w:eastAsia="Times" w:cs="Times"/>
+          <w:noProof w:val="0"/>
+          <w:sz w:val="24"/>
+          <w:szCs w:val="24"/>
+          <w:lang w:val="pt-BR"/>
+        </w:rPr>
+        <w:t>.</w:t>
+      </w:r>
+    </w:p>
+    <w:p w14:noSpellErr="1">
+      <w:r>
+        <w:br/>
+      </w:r>
+    </w:p>
+    <w:p w14:noSpellErr="1">
+      <w:r>
+        <w:rPr>
+          <w:rFonts w:ascii="Times" w:hAnsi="Times" w:eastAsia="Times" w:cs="Times"/>
+          <w:b w:val="1"/>
+          <w:bCs w:val="1"/>
+          <w:noProof w:val="0"/>
+          <w:sz w:val="24"/>
+          <w:szCs w:val="24"/>
+          <w:lang w:val="pt-BR"/>
+        </w:rPr>
+        <w:t>2.1. Soluções de Mercado e OPE</w:t>
+      </w:r>
+    </w:p>
     <w:p>
-      <w:pPr>
+      <w:r>
+        <w:rPr>
+          <w:rFonts w:ascii="Times" w:hAnsi="Times" w:eastAsia="Times" w:cs="Times"/>
+          <w:noProof w:val="0"/>
+          <w:sz w:val="24"/>
+          <w:szCs w:val="24"/>
+          <w:lang w:val="pt-BR"/>
+        </w:rPr>
+        <w:t xml:space="preserve">Porém foi constatado que uma planilha eletrônica não satisfaria as necessidades mencionadas pelo cliente, pois a mesma não permite a construção de um banco de dados com controle de concorrência, ou seja, que permita acessos simultâneos. Esta característica é fundamental visto que o cliente possui mais de uma loja e deseja que seus estoques </w:t>
+      </w:r>
+      <w:proofErr w:type="spellStart"/>
+      <w:r>
+        <w:rPr>
+          <w:rFonts w:ascii="Times" w:hAnsi="Times" w:eastAsia="Times" w:cs="Times"/>
+          <w:noProof w:val="0"/>
+          <w:sz w:val="24"/>
+          <w:szCs w:val="24"/>
+          <w:lang w:val="pt-BR"/>
+        </w:rPr>
+        <w:t>cominique-se</w:t>
+      </w:r>
+      <w:proofErr w:type="spellEnd"/>
+      <w:r>
+        <w:rPr>
+          <w:rFonts w:ascii="Times" w:hAnsi="Times" w:eastAsia="Times" w:cs="Times"/>
+          <w:noProof w:val="0"/>
+          <w:sz w:val="24"/>
+          <w:szCs w:val="24"/>
+          <w:lang w:val="pt-BR"/>
+        </w:rPr>
+        <w:t xml:space="preserve"> entre si.</w:t>
+      </w:r>
+    </w:p>
+    <w:p>
+      <w:r>
+        <w:rPr>
+          <w:rFonts w:ascii="Times" w:hAnsi="Times" w:eastAsia="Times" w:cs="Times"/>
+          <w:noProof w:val="0"/>
+          <w:sz w:val="24"/>
+          <w:szCs w:val="24"/>
+          <w:lang w:val="pt-BR"/>
+        </w:rPr>
+        <w:t xml:space="preserve">O Software de gestão </w:t>
+      </w:r>
+      <w:proofErr w:type="spellStart"/>
+      <w:r>
+        <w:rPr>
+          <w:rFonts w:ascii="Times" w:hAnsi="Times" w:eastAsia="Times" w:cs="Times"/>
+          <w:noProof w:val="0"/>
+          <w:sz w:val="24"/>
+          <w:szCs w:val="24"/>
+          <w:lang w:val="pt-BR"/>
+        </w:rPr>
+        <w:t>PingoBox</w:t>
+      </w:r>
+      <w:proofErr w:type="spellEnd"/>
+      <w:r>
+        <w:rPr>
+          <w:rFonts w:ascii="Times" w:hAnsi="Times" w:eastAsia="Times" w:cs="Times"/>
+          <w:noProof w:val="0"/>
+          <w:sz w:val="24"/>
+          <w:szCs w:val="24"/>
+          <w:lang w:val="pt-BR"/>
+        </w:rPr>
+        <w:t xml:space="preserve">, embora muito difundido no comércio em geral, vem sofrendo constantes instabilidades de acordo com usuários que registraram inúmeras reclamações sem resposta através do site </w:t>
+      </w:r>
+      <w:proofErr w:type="spellStart"/>
+      <w:r>
+        <w:rPr>
+          <w:rFonts w:ascii="Times" w:hAnsi="Times" w:eastAsia="Times" w:cs="Times"/>
+          <w:noProof w:val="0"/>
+          <w:sz w:val="24"/>
+          <w:szCs w:val="24"/>
+          <w:lang w:val="pt-BR"/>
+        </w:rPr>
+        <w:t>ReclameAqui</w:t>
+      </w:r>
+      <w:proofErr w:type="spellEnd"/>
+      <w:r>
+        <w:rPr>
+          <w:rFonts w:ascii="Times" w:hAnsi="Times" w:eastAsia="Times" w:cs="Times"/>
+          <w:noProof w:val="0"/>
+          <w:sz w:val="24"/>
+          <w:szCs w:val="24"/>
+          <w:lang w:val="pt-BR"/>
+        </w:rPr>
+        <w:t xml:space="preserve">. Além de não permitir a personalização de sua interface ou de seus métodos de acesso a informação contidas em seu banco de dados, a solução pronta passou por uma recente reestruturação e agora o </w:t>
+      </w:r>
+      <w:proofErr w:type="spellStart"/>
+      <w:r>
+        <w:rPr>
+          <w:rFonts w:ascii="Times" w:hAnsi="Times" w:eastAsia="Times" w:cs="Times"/>
+          <w:noProof w:val="0"/>
+          <w:sz w:val="24"/>
+          <w:szCs w:val="24"/>
+          <w:lang w:val="pt-BR"/>
+        </w:rPr>
+        <w:t>PingoBox</w:t>
+      </w:r>
+      <w:proofErr w:type="spellEnd"/>
+      <w:r>
+        <w:rPr>
+          <w:rFonts w:ascii="Times" w:hAnsi="Times" w:eastAsia="Times" w:cs="Times"/>
+          <w:noProof w:val="0"/>
+          <w:sz w:val="24"/>
+          <w:szCs w:val="24"/>
+          <w:lang w:val="pt-BR"/>
+        </w:rPr>
+        <w:t xml:space="preserve"> faz parte de outra empresa que já atuava no ramo de softwares o que fez com que muitos lojistas abandonassem o software.</w:t>
+      </w:r>
+    </w:p>
+    <w:p w14:noSpellErr="1">
+      <w:pPr>
+        <w:pStyle w:val="Normal"/>
         <w:ind w:left="284" w:hanging="284"/>
         <w:rPr>
           <w:lang w:val="pt-BR"/>
@@ -1229,7 +1372,7 @@
     </w:p>
     <w:sectPr>
       <w:type w:val="continuous"/>
-      <w:pgSz w:w="11907" w:h="16840"/>
+      <w:pgSz w:w="11907" w:h="16840" w:orient="portrait"/>
       <w:pgMar w:top="1985" w:right="1701" w:bottom="1418" w:left="1701" w:header="964" w:footer="964" w:gutter="0"/>
       <w:cols w:space="720"/>
     </w:sectPr>
@@ -1240,7 +1383,7 @@
 <file path=word/endnotes.xml><?xml version="1.0" encoding="utf-8"?>
 <w:endnotes xmlns:wpc="http://schemas.microsoft.com/office/word/2010/wordprocessingCanvas" xmlns:cx="http://schemas.microsoft.com/office/drawing/2014/chartex" xmlns:cx1="http://schemas.microsoft.com/office/drawing/2015/9/8/chartex" xmlns:cx2="http://schemas.microsoft.com/office/drawing/2015/10/21/chartex" xmlns:cx3="http://schemas.microsoft.com/office/drawing/2016/5/9/chartex" xmlns:cx4="http://schemas.microsoft.com/office/drawing/2016/5/10/chartex" xmlns:cx5="http://schemas.microsoft.com/office/drawing/2016/5/11/chartex" xmlns:cx6="http://schemas.microsoft.com/office/drawing/2016/5/12/chartex" xmlns:cx7="http://schemas.microsoft.com/office/drawing/2016/5/13/chartex" xmlns:cx8="http://schemas.microsoft.com/office/drawing/2016/5/14/chartex" xmlns:mc="http://schemas.openxmlformats.org/markup-compatibility/2006" xmlns:aink="http://schemas.microsoft.com/office/drawing/2016/ink" xmlns:am3d="http://schemas.microsoft.com/office/drawing/2017/model3d" xmlns:o="urn:schemas-microsoft-com:office:office" xmlns:r="http://schemas.openxmlformats.org/officeDocument/2006/relationships" xmlns:m="http://schemas.openxmlformats.org/officeDocument/2006/math" xmlns:v="urn:schemas-microsoft-com:vml" xmlns:wp14="http://schemas.microsoft.com/office/word/2010/wordprocessingDrawing" xmlns:wp="http://schemas.openxmlformats.org/drawingml/2006/wordprocessingDrawing" xmlns:w10="urn:schemas-microsoft-com:office:word" xmlns:w="http://schemas.openxmlformats.org/wordprocessingml/2006/main" xmlns:w14="http://schemas.microsoft.com/office/word/2010/wordml" xmlns:w15="http://schemas.microsoft.com/office/word/2012/wordml" xmlns:w16cid="http://schemas.microsoft.com/office/word/2016/wordml/cid" xmlns:w16se="http://schemas.microsoft.com/office/word/2015/wordml/symex" xmlns:wpg="http://schemas.microsoft.com/office/word/2010/wordprocessingGroup" xmlns:wpi="http://schemas.microsoft.com/office/word/2010/wordprocessingInk" xmlns:wne="http://schemas.microsoft.com/office/word/2006/wordml" xmlns:wps="http://schemas.microsoft.com/office/word/2010/wordprocessingShape" mc:Ignorable="w14 w15 w16se w16cid wp14">
   <w:endnote w:type="separator" w:id="-1">
-    <w:p>
+    <w:p xmlns:wp14="http://schemas.microsoft.com/office/word/2010/wordml" wp14:textId="77777777">
       <w:pPr>
         <w:spacing w:before="0"/>
       </w:pPr>
@@ -1250,7 +1393,7 @@
     </w:p>
   </w:endnote>
   <w:endnote w:type="continuationSeparator" w:id="0">
-    <w:p>
+    <w:p xmlns:wp14="http://schemas.microsoft.com/office/word/2010/wordml" wp14:textId="77777777">
       <w:pPr>
         <w:spacing w:before="0"/>
       </w:pPr>
@@ -1264,7 +1407,7 @@
 
 <file path=word/footer1.xml><?xml version="1.0" encoding="utf-8"?>
 <w:ftr xmlns:wpc="http://schemas.microsoft.com/office/word/2010/wordprocessingCanvas" xmlns:cx="http://schemas.microsoft.com/office/drawing/2014/chartex" xmlns:cx1="http://schemas.microsoft.com/office/drawing/2015/9/8/chartex" xmlns:cx2="http://schemas.microsoft.com/office/drawing/2015/10/21/chartex" xmlns:cx3="http://schemas.microsoft.com/office/drawing/2016/5/9/chartex" xmlns:cx4="http://schemas.microsoft.com/office/drawing/2016/5/10/chartex" xmlns:cx5="http://schemas.microsoft.com/office/drawing/2016/5/11/chartex" xmlns:cx6="http://schemas.microsoft.com/office/drawing/2016/5/12/chartex" xmlns:cx7="http://schemas.microsoft.com/office/drawing/2016/5/13/chartex" xmlns:cx8="http://schemas.microsoft.com/office/drawing/2016/5/14/chartex" xmlns:mc="http://schemas.openxmlformats.org/markup-compatibility/2006" xmlns:aink="http://schemas.microsoft.com/office/drawing/2016/ink" xmlns:am3d="http://schemas.microsoft.com/office/drawing/2017/model3d" xmlns:o="urn:schemas-microsoft-com:office:office" xmlns:r="http://schemas.openxmlformats.org/officeDocument/2006/relationships" xmlns:m="http://schemas.openxmlformats.org/officeDocument/2006/math" xmlns:v="urn:schemas-microsoft-com:vml" xmlns:wp14="http://schemas.microsoft.com/office/word/2010/wordprocessingDrawing" xmlns:wp="http://schemas.openxmlformats.org/drawingml/2006/wordprocessingDrawing" xmlns:w10="urn:schemas-microsoft-com:office:word" xmlns:w="http://schemas.openxmlformats.org/wordprocessingml/2006/main" xmlns:w14="http://schemas.microsoft.com/office/word/2010/wordml" xmlns:w15="http://schemas.microsoft.com/office/word/2012/wordml" xmlns:w16cid="http://schemas.microsoft.com/office/word/2016/wordml/cid" xmlns:w16se="http://schemas.microsoft.com/office/word/2015/wordml/symex" xmlns:wpg="http://schemas.microsoft.com/office/word/2010/wordprocessingGroup" xmlns:wpi="http://schemas.microsoft.com/office/word/2010/wordprocessingInk" xmlns:wne="http://schemas.microsoft.com/office/word/2006/wordml" xmlns:wps="http://schemas.microsoft.com/office/word/2010/wordprocessingShape" mc:Ignorable="w14 w15 w16se w16cid wp14">
-  <w:p>
+  <w:p xmlns:wp14="http://schemas.microsoft.com/office/word/2010/wordml" wp14:textId="77777777">
     <w:pPr>
       <w:jc w:val="left"/>
     </w:pPr>
@@ -1277,7 +1420,7 @@
 
 <file path=word/footer2.xml><?xml version="1.0" encoding="utf-8"?>
 <w:ftr xmlns:wpc="http://schemas.microsoft.com/office/word/2010/wordprocessingCanvas" xmlns:cx="http://schemas.microsoft.com/office/drawing/2014/chartex" xmlns:cx1="http://schemas.microsoft.com/office/drawing/2015/9/8/chartex" xmlns:cx2="http://schemas.microsoft.com/office/drawing/2015/10/21/chartex" xmlns:cx3="http://schemas.microsoft.com/office/drawing/2016/5/9/chartex" xmlns:cx4="http://schemas.microsoft.com/office/drawing/2016/5/10/chartex" xmlns:cx5="http://schemas.microsoft.com/office/drawing/2016/5/11/chartex" xmlns:cx6="http://schemas.microsoft.com/office/drawing/2016/5/12/chartex" xmlns:cx7="http://schemas.microsoft.com/office/drawing/2016/5/13/chartex" xmlns:cx8="http://schemas.microsoft.com/office/drawing/2016/5/14/chartex" xmlns:mc="http://schemas.openxmlformats.org/markup-compatibility/2006" xmlns:aink="http://schemas.microsoft.com/office/drawing/2016/ink" xmlns:am3d="http://schemas.microsoft.com/office/drawing/2017/model3d" xmlns:o="urn:schemas-microsoft-com:office:office" xmlns:r="http://schemas.openxmlformats.org/officeDocument/2006/relationships" xmlns:m="http://schemas.openxmlformats.org/officeDocument/2006/math" xmlns:v="urn:schemas-microsoft-com:vml" xmlns:wp14="http://schemas.microsoft.com/office/word/2010/wordprocessingDrawing" xmlns:wp="http://schemas.openxmlformats.org/drawingml/2006/wordprocessingDrawing" xmlns:w10="urn:schemas-microsoft-com:office:word" xmlns:w="http://schemas.openxmlformats.org/wordprocessingml/2006/main" xmlns:w14="http://schemas.microsoft.com/office/word/2010/wordml" xmlns:w15="http://schemas.microsoft.com/office/word/2012/wordml" xmlns:w16cid="http://schemas.microsoft.com/office/word/2016/wordml/cid" xmlns:w16se="http://schemas.microsoft.com/office/word/2015/wordml/symex" xmlns:wpg="http://schemas.microsoft.com/office/word/2010/wordprocessingGroup" xmlns:wpi="http://schemas.microsoft.com/office/word/2010/wordprocessingInk" xmlns:wne="http://schemas.microsoft.com/office/word/2006/wordml" xmlns:wps="http://schemas.microsoft.com/office/word/2010/wordprocessingShape" mc:Ignorable="w14 w15 w16se w16cid wp14">
-  <w:p>
+  <w:p xmlns:wp14="http://schemas.microsoft.com/office/word/2010/wordml" wp14:textId="77777777">
     <w:r>
       <w:t>Proceedings of the XII SIBGRAPI (October 1999) 101-104</w:t>
     </w:r>
@@ -1288,7 +1431,7 @@
 <file path=word/footnotes.xml><?xml version="1.0" encoding="utf-8"?>
 <w:footnotes xmlns:wpc="http://schemas.microsoft.com/office/word/2010/wordprocessingCanvas" xmlns:cx="http://schemas.microsoft.com/office/drawing/2014/chartex" xmlns:cx1="http://schemas.microsoft.com/office/drawing/2015/9/8/chartex" xmlns:cx2="http://schemas.microsoft.com/office/drawing/2015/10/21/chartex" xmlns:cx3="http://schemas.microsoft.com/office/drawing/2016/5/9/chartex" xmlns:cx4="http://schemas.microsoft.com/office/drawing/2016/5/10/chartex" xmlns:cx5="http://schemas.microsoft.com/office/drawing/2016/5/11/chartex" xmlns:cx6="http://schemas.microsoft.com/office/drawing/2016/5/12/chartex" xmlns:cx7="http://schemas.microsoft.com/office/drawing/2016/5/13/chartex" xmlns:cx8="http://schemas.microsoft.com/office/drawing/2016/5/14/chartex" xmlns:mc="http://schemas.openxmlformats.org/markup-compatibility/2006" xmlns:aink="http://schemas.microsoft.com/office/drawing/2016/ink" xmlns:am3d="http://schemas.microsoft.com/office/drawing/2017/model3d" xmlns:o="urn:schemas-microsoft-com:office:office" xmlns:r="http://schemas.openxmlformats.org/officeDocument/2006/relationships" xmlns:m="http://schemas.openxmlformats.org/officeDocument/2006/math" xmlns:v="urn:schemas-microsoft-com:vml" xmlns:wp14="http://schemas.microsoft.com/office/word/2010/wordprocessingDrawing" xmlns:wp="http://schemas.openxmlformats.org/drawingml/2006/wordprocessingDrawing" xmlns:w10="urn:schemas-microsoft-com:office:word" xmlns:w="http://schemas.openxmlformats.org/wordprocessingml/2006/main" xmlns:w14="http://schemas.microsoft.com/office/word/2010/wordml" xmlns:w15="http://schemas.microsoft.com/office/word/2012/wordml" xmlns:w16cid="http://schemas.microsoft.com/office/word/2016/wordml/cid" xmlns:w16se="http://schemas.microsoft.com/office/word/2015/wordml/symex" xmlns:wpg="http://schemas.microsoft.com/office/word/2010/wordprocessingGroup" xmlns:wpi="http://schemas.microsoft.com/office/word/2010/wordprocessingInk" xmlns:wne="http://schemas.microsoft.com/office/word/2006/wordml" xmlns:wps="http://schemas.microsoft.com/office/word/2010/wordprocessingShape" mc:Ignorable="w14 w15 w16se w16cid wp14">
   <w:footnote w:type="separator" w:id="-1">
-    <w:p>
+    <w:p xmlns:wp14="http://schemas.microsoft.com/office/word/2010/wordml" wp14:textId="77777777">
       <w:pPr>
         <w:spacing w:before="0"/>
       </w:pPr>
@@ -1298,7 +1441,7 @@
     </w:p>
   </w:footnote>
   <w:footnote w:type="continuationSeparator" w:id="0">
-    <w:p>
+    <w:p xmlns:wp14="http://schemas.microsoft.com/office/word/2010/wordml" wp14:textId="77777777">
       <w:pPr>
         <w:spacing w:before="0"/>
       </w:pPr>
@@ -1312,7 +1455,7 @@
 
 <file path=word/header1.xml><?xml version="1.0" encoding="utf-8"?>
 <w:hdr xmlns:wpc="http://schemas.microsoft.com/office/word/2010/wordprocessingCanvas" xmlns:cx="http://schemas.microsoft.com/office/drawing/2014/chartex" xmlns:cx1="http://schemas.microsoft.com/office/drawing/2015/9/8/chartex" xmlns:cx2="http://schemas.microsoft.com/office/drawing/2015/10/21/chartex" xmlns:cx3="http://schemas.microsoft.com/office/drawing/2016/5/9/chartex" xmlns:cx4="http://schemas.microsoft.com/office/drawing/2016/5/10/chartex" xmlns:cx5="http://schemas.microsoft.com/office/drawing/2016/5/11/chartex" xmlns:cx6="http://schemas.microsoft.com/office/drawing/2016/5/12/chartex" xmlns:cx7="http://schemas.microsoft.com/office/drawing/2016/5/13/chartex" xmlns:cx8="http://schemas.microsoft.com/office/drawing/2016/5/14/chartex" xmlns:mc="http://schemas.openxmlformats.org/markup-compatibility/2006" xmlns:aink="http://schemas.microsoft.com/office/drawing/2016/ink" xmlns:am3d="http://schemas.microsoft.com/office/drawing/2017/model3d" xmlns:o="urn:schemas-microsoft-com:office:office" xmlns:r="http://schemas.openxmlformats.org/officeDocument/2006/relationships" xmlns:m="http://schemas.openxmlformats.org/officeDocument/2006/math" xmlns:v="urn:schemas-microsoft-com:vml" xmlns:wp14="http://schemas.microsoft.com/office/word/2010/wordprocessingDrawing" xmlns:wp="http://schemas.openxmlformats.org/drawingml/2006/wordprocessingDrawing" xmlns:w10="urn:schemas-microsoft-com:office:word" xmlns:w="http://schemas.openxmlformats.org/wordprocessingml/2006/main" xmlns:w14="http://schemas.microsoft.com/office/word/2010/wordml" xmlns:w15="http://schemas.microsoft.com/office/word/2012/wordml" xmlns:w16cid="http://schemas.microsoft.com/office/word/2016/wordml/cid" xmlns:w16se="http://schemas.microsoft.com/office/word/2015/wordml/symex" xmlns:wpg="http://schemas.microsoft.com/office/word/2010/wordprocessingGroup" xmlns:wpi="http://schemas.microsoft.com/office/word/2010/wordprocessingInk" xmlns:wne="http://schemas.microsoft.com/office/word/2006/wordml" xmlns:wps="http://schemas.microsoft.com/office/word/2010/wordprocessingShape" mc:Ignorable="w14 w15 w16se w16cid wp14">
-  <w:p>
+  <w:p xmlns:wp14="http://schemas.microsoft.com/office/word/2010/wordml" wp14:textId="77777777">
     <w:r>
       <w:fldChar w:fldCharType="begin"/>
     </w:r>
@@ -1323,7 +1466,7 @@
       <w:fldChar w:fldCharType="end"/>
     </w:r>
   </w:p>
-  <w:p>
+  <w:p xmlns:wp14="http://schemas.microsoft.com/office/word/2010/wordml" wp14:textId="77777777">
     <w:pPr>
       <w:jc w:val="right"/>
       <w:rPr>
@@ -1342,8 +1485,8 @@
 
 <file path=word/header2.xml><?xml version="1.0" encoding="utf-8"?>
 <w:hdr xmlns:wpc="http://schemas.microsoft.com/office/word/2010/wordprocessingCanvas" xmlns:cx="http://schemas.microsoft.com/office/drawing/2014/chartex" xmlns:cx1="http://schemas.microsoft.com/office/drawing/2015/9/8/chartex" xmlns:cx2="http://schemas.microsoft.com/office/drawing/2015/10/21/chartex" xmlns:cx3="http://schemas.microsoft.com/office/drawing/2016/5/9/chartex" xmlns:cx4="http://schemas.microsoft.com/office/drawing/2016/5/10/chartex" xmlns:cx5="http://schemas.microsoft.com/office/drawing/2016/5/11/chartex" xmlns:cx6="http://schemas.microsoft.com/office/drawing/2016/5/12/chartex" xmlns:cx7="http://schemas.microsoft.com/office/drawing/2016/5/13/chartex" xmlns:cx8="http://schemas.microsoft.com/office/drawing/2016/5/14/chartex" xmlns:mc="http://schemas.openxmlformats.org/markup-compatibility/2006" xmlns:aink="http://schemas.microsoft.com/office/drawing/2016/ink" xmlns:am3d="http://schemas.microsoft.com/office/drawing/2017/model3d" xmlns:o="urn:schemas-microsoft-com:office:office" xmlns:r="http://schemas.openxmlformats.org/officeDocument/2006/relationships" xmlns:m="http://schemas.openxmlformats.org/officeDocument/2006/math" xmlns:v="urn:schemas-microsoft-com:vml" xmlns:wp14="http://schemas.microsoft.com/office/word/2010/wordprocessingDrawing" xmlns:wp="http://schemas.openxmlformats.org/drawingml/2006/wordprocessingDrawing" xmlns:w10="urn:schemas-microsoft-com:office:word" xmlns:w="http://schemas.openxmlformats.org/wordprocessingml/2006/main" xmlns:w14="http://schemas.microsoft.com/office/word/2010/wordml" xmlns:w15="http://schemas.microsoft.com/office/word/2012/wordml" xmlns:w16cid="http://schemas.microsoft.com/office/word/2016/wordml/cid" xmlns:w16se="http://schemas.microsoft.com/office/word/2015/wordml/symex" xmlns:wpg="http://schemas.microsoft.com/office/word/2010/wordprocessingGroup" xmlns:wpi="http://schemas.microsoft.com/office/word/2010/wordprocessingInk" xmlns:wne="http://schemas.microsoft.com/office/word/2006/wordml" xmlns:wps="http://schemas.microsoft.com/office/word/2010/wordprocessingShape" mc:Ignorable="w14 w15 w16se w16cid wp14">
-  <w:p/>
-  <w:p>
+  <w:p xmlns:wp14="http://schemas.microsoft.com/office/word/2010/wordml" wp14:textId="77777777"/>
+  <w:p xmlns:wp14="http://schemas.microsoft.com/office/word/2010/wordml" wp14:textId="77777777">
     <w:pPr>
       <w:tabs>
         <w:tab w:val="right" w:pos="9356"/>
@@ -1481,7 +1624,7 @@
         <w:ind w:left="720" w:hanging="360"/>
       </w:pPr>
       <w:rPr>
-        <w:rFonts w:ascii="Symbol" w:hAnsi="Symbol" w:hint="default"/>
+        <w:rFonts w:hint="default" w:ascii="Symbol" w:hAnsi="Symbol"/>
       </w:rPr>
     </w:lvl>
     <w:lvl w:ilvl="1" w:tplc="04160001">
@@ -1493,7 +1636,7 @@
         <w:ind w:left="1440" w:hanging="360"/>
       </w:pPr>
       <w:rPr>
-        <w:rFonts w:ascii="Symbol" w:hAnsi="Symbol" w:hint="default"/>
+        <w:rFonts w:hint="default" w:ascii="Symbol" w:hAnsi="Symbol"/>
       </w:rPr>
     </w:lvl>
     <w:lvl w:ilvl="2" w:tplc="04160005" w:tentative="1">
@@ -1505,7 +1648,7 @@
         <w:ind w:left="2160" w:hanging="360"/>
       </w:pPr>
       <w:rPr>
-        <w:rFonts w:ascii="Wingdings" w:hAnsi="Wingdings" w:hint="default"/>
+        <w:rFonts w:hint="default" w:ascii="Wingdings" w:hAnsi="Wingdings"/>
       </w:rPr>
     </w:lvl>
     <w:lvl w:ilvl="3" w:tplc="04160001" w:tentative="1">
@@ -1517,7 +1660,7 @@
         <w:ind w:left="2880" w:hanging="360"/>
       </w:pPr>
       <w:rPr>
-        <w:rFonts w:ascii="Symbol" w:hAnsi="Symbol" w:hint="default"/>
+        <w:rFonts w:hint="default" w:ascii="Symbol" w:hAnsi="Symbol"/>
       </w:rPr>
     </w:lvl>
     <w:lvl w:ilvl="4" w:tplc="04160003" w:tentative="1">
@@ -1529,7 +1672,7 @@
         <w:ind w:left="3600" w:hanging="360"/>
       </w:pPr>
       <w:rPr>
-        <w:rFonts w:ascii="Courier New" w:hAnsi="Courier New" w:cs="Courier New" w:hint="default"/>
+        <w:rFonts w:hint="default" w:ascii="Courier New" w:hAnsi="Courier New" w:cs="Courier New"/>
       </w:rPr>
     </w:lvl>
     <w:lvl w:ilvl="5" w:tplc="04160005" w:tentative="1">
@@ -1541,7 +1684,7 @@
         <w:ind w:left="4320" w:hanging="360"/>
       </w:pPr>
       <w:rPr>
-        <w:rFonts w:ascii="Wingdings" w:hAnsi="Wingdings" w:hint="default"/>
+        <w:rFonts w:hint="default" w:ascii="Wingdings" w:hAnsi="Wingdings"/>
       </w:rPr>
     </w:lvl>
     <w:lvl w:ilvl="6" w:tplc="04160001" w:tentative="1">
@@ -1553,7 +1696,7 @@
         <w:ind w:left="5040" w:hanging="360"/>
       </w:pPr>
       <w:rPr>
-        <w:rFonts w:ascii="Symbol" w:hAnsi="Symbol" w:hint="default"/>
+        <w:rFonts w:hint="default" w:ascii="Symbol" w:hAnsi="Symbol"/>
       </w:rPr>
     </w:lvl>
     <w:lvl w:ilvl="7" w:tplc="04160003" w:tentative="1">
@@ -1565,7 +1708,7 @@
         <w:ind w:left="5760" w:hanging="360"/>
       </w:pPr>
       <w:rPr>
-        <w:rFonts w:ascii="Courier New" w:hAnsi="Courier New" w:cs="Courier New" w:hint="default"/>
+        <w:rFonts w:hint="default" w:ascii="Courier New" w:hAnsi="Courier New" w:cs="Courier New"/>
       </w:rPr>
     </w:lvl>
     <w:lvl w:ilvl="8" w:tplc="04160005" w:tentative="1">
@@ -1577,7 +1720,7 @@
         <w:ind w:left="6480" w:hanging="360"/>
       </w:pPr>
       <w:rPr>
-        <w:rFonts w:ascii="Wingdings" w:hAnsi="Wingdings" w:hint="default"/>
+        <w:rFonts w:hint="default" w:ascii="Wingdings" w:hAnsi="Wingdings"/>
       </w:rPr>
     </w:lvl>
   </w:abstractNum>
@@ -1594,7 +1737,7 @@
         <w:ind w:left="720" w:hanging="360"/>
       </w:pPr>
       <w:rPr>
-        <w:rFonts w:ascii="Symbol" w:hAnsi="Symbol" w:hint="default"/>
+        <w:rFonts w:hint="default" w:ascii="Symbol" w:hAnsi="Symbol"/>
       </w:rPr>
     </w:lvl>
     <w:lvl w:ilvl="1" w:tplc="04160003">
@@ -1606,7 +1749,7 @@
         <w:ind w:left="1440" w:hanging="360"/>
       </w:pPr>
       <w:rPr>
-        <w:rFonts w:ascii="Courier New" w:hAnsi="Courier New" w:cs="Courier New" w:hint="default"/>
+        <w:rFonts w:hint="default" w:ascii="Courier New" w:hAnsi="Courier New" w:cs="Courier New"/>
       </w:rPr>
     </w:lvl>
     <w:lvl w:ilvl="2" w:tplc="04160005" w:tentative="1">
@@ -1618,7 +1761,7 @@
         <w:ind w:left="2160" w:hanging="360"/>
       </w:pPr>
       <w:rPr>
-        <w:rFonts w:ascii="Wingdings" w:hAnsi="Wingdings" w:hint="default"/>
+        <w:rFonts w:hint="default" w:ascii="Wingdings" w:hAnsi="Wingdings"/>
       </w:rPr>
     </w:lvl>
     <w:lvl w:ilvl="3" w:tplc="04160001" w:tentative="1">
@@ -1630,7 +1773,7 @@
         <w:ind w:left="2880" w:hanging="360"/>
       </w:pPr>
       <w:rPr>
-        <w:rFonts w:ascii="Symbol" w:hAnsi="Symbol" w:hint="default"/>
+        <w:rFonts w:hint="default" w:ascii="Symbol" w:hAnsi="Symbol"/>
       </w:rPr>
     </w:lvl>
     <w:lvl w:ilvl="4" w:tplc="04160003" w:tentative="1">
@@ -1642,7 +1785,7 @@
         <w:ind w:left="3600" w:hanging="360"/>
       </w:pPr>
       <w:rPr>
-        <w:rFonts w:ascii="Courier New" w:hAnsi="Courier New" w:cs="Courier New" w:hint="default"/>
+        <w:rFonts w:hint="default" w:ascii="Courier New" w:hAnsi="Courier New" w:cs="Courier New"/>
       </w:rPr>
     </w:lvl>
     <w:lvl w:ilvl="5" w:tplc="04160005" w:tentative="1">
@@ -1654,7 +1797,7 @@
         <w:ind w:left="4320" w:hanging="360"/>
       </w:pPr>
       <w:rPr>
-        <w:rFonts w:ascii="Wingdings" w:hAnsi="Wingdings" w:hint="default"/>
+        <w:rFonts w:hint="default" w:ascii="Wingdings" w:hAnsi="Wingdings"/>
       </w:rPr>
     </w:lvl>
     <w:lvl w:ilvl="6" w:tplc="04160001" w:tentative="1">
@@ -1666,7 +1809,7 @@
         <w:ind w:left="5040" w:hanging="360"/>
       </w:pPr>
       <w:rPr>
-        <w:rFonts w:ascii="Symbol" w:hAnsi="Symbol" w:hint="default"/>
+        <w:rFonts w:hint="default" w:ascii="Symbol" w:hAnsi="Symbol"/>
       </w:rPr>
     </w:lvl>
     <w:lvl w:ilvl="7" w:tplc="04160003" w:tentative="1">
@@ -1678,7 +1821,7 @@
         <w:ind w:left="5760" w:hanging="360"/>
       </w:pPr>
       <w:rPr>
-        <w:rFonts w:ascii="Courier New" w:hAnsi="Courier New" w:cs="Courier New" w:hint="default"/>
+        <w:rFonts w:hint="default" w:ascii="Courier New" w:hAnsi="Courier New" w:cs="Courier New"/>
       </w:rPr>
     </w:lvl>
     <w:lvl w:ilvl="8" w:tplc="04160005" w:tentative="1">
@@ -1690,7 +1833,7 @@
         <w:ind w:left="6480" w:hanging="360"/>
       </w:pPr>
       <w:rPr>
-        <w:rFonts w:ascii="Wingdings" w:hAnsi="Wingdings" w:hint="default"/>
+        <w:rFonts w:hint="default" w:ascii="Wingdings" w:hAnsi="Wingdings"/>
       </w:rPr>
     </w:lvl>
   </w:abstractNum>
@@ -1707,11 +1850,11 @@
 </file>
 
 <file path=word/styles.xml><?xml version="1.0" encoding="utf-8"?>
-<w:styles xmlns:mc="http://schemas.openxmlformats.org/markup-compatibility/2006" xmlns:r="http://schemas.openxmlformats.org/officeDocument/2006/relationships" xmlns:w="http://schemas.openxmlformats.org/wordprocessingml/2006/main" xmlns:w14="http://schemas.microsoft.com/office/word/2010/wordml" xmlns:w15="http://schemas.microsoft.com/office/word/2012/wordml" xmlns:w16cid="http://schemas.microsoft.com/office/word/2016/wordml/cid" xmlns:w16se="http://schemas.microsoft.com/office/word/2015/wordml/symex" mc:Ignorable="w14 w15 w16se w16cid">
+<w:styles xmlns:wp14="http://schemas.microsoft.com/office/word/2010/wordprocessingDrawing" xmlns:mc="http://schemas.openxmlformats.org/markup-compatibility/2006" xmlns:r="http://schemas.openxmlformats.org/officeDocument/2006/relationships" xmlns:w="http://schemas.openxmlformats.org/wordprocessingml/2006/main" xmlns:w14="http://schemas.microsoft.com/office/word/2010/wordml" xmlns:w15="http://schemas.microsoft.com/office/word/2012/wordml" xmlns:w16cid="http://schemas.microsoft.com/office/word/2016/wordml/cid" xmlns:w16se="http://schemas.microsoft.com/office/word/2015/wordml/symex" mc:Ignorable="w14 w15 w16se w16cid wp14">
   <w:docDefaults>
     <w:rPrDefault>
       <w:rPr>
-        <w:rFonts w:ascii="Times" w:eastAsia="Times" w:hAnsi="Times" w:cs="Times"/>
+        <w:rFonts w:ascii="Times" w:hAnsi="Times" w:eastAsia="Times" w:cs="Times"/>
         <w:color w:val="000000"/>
         <w:sz w:val="24"/>
         <w:szCs w:val="24"/>
@@ -1738,14 +1881,14 @@
   <w:latentStyles w:defLockedState="0" w:defUIPriority="99" w:defSemiHidden="0" w:defUnhideWhenUsed="0" w:defQFormat="0" w:count="375">
     <w:lsdException w:name="Normal" w:uiPriority="0" w:qFormat="1"/>
     <w:lsdException w:name="heading 1" w:uiPriority="9" w:qFormat="1"/>
-    <w:lsdException w:name="heading 2" w:semiHidden="1" w:uiPriority="9" w:unhideWhenUsed="1" w:qFormat="1"/>
-    <w:lsdException w:name="heading 3" w:semiHidden="1" w:uiPriority="9" w:unhideWhenUsed="1" w:qFormat="1"/>
-    <w:lsdException w:name="heading 4" w:semiHidden="1" w:uiPriority="9" w:unhideWhenUsed="1" w:qFormat="1"/>
-    <w:lsdException w:name="heading 5" w:semiHidden="1" w:uiPriority="9" w:unhideWhenUsed="1" w:qFormat="1"/>
-    <w:lsdException w:name="heading 6" w:semiHidden="1" w:uiPriority="9" w:unhideWhenUsed="1" w:qFormat="1"/>
-    <w:lsdException w:name="heading 7" w:semiHidden="1" w:uiPriority="9" w:unhideWhenUsed="1" w:qFormat="1"/>
-    <w:lsdException w:name="heading 8" w:semiHidden="1" w:uiPriority="9" w:unhideWhenUsed="1" w:qFormat="1"/>
-    <w:lsdException w:name="heading 9" w:semiHidden="1" w:uiPriority="9" w:unhideWhenUsed="1" w:qFormat="1"/>
+    <w:lsdException w:name="heading 2" w:uiPriority="9" w:semiHidden="1" w:unhideWhenUsed="1" w:qFormat="1"/>
+    <w:lsdException w:name="heading 3" w:uiPriority="9" w:semiHidden="1" w:unhideWhenUsed="1" w:qFormat="1"/>
+    <w:lsdException w:name="heading 4" w:uiPriority="9" w:semiHidden="1" w:unhideWhenUsed="1" w:qFormat="1"/>
+    <w:lsdException w:name="heading 5" w:uiPriority="9" w:semiHidden="1" w:unhideWhenUsed="1" w:qFormat="1"/>
+    <w:lsdException w:name="heading 6" w:uiPriority="9" w:semiHidden="1" w:unhideWhenUsed="1" w:qFormat="1"/>
+    <w:lsdException w:name="heading 7" w:uiPriority="9" w:semiHidden="1" w:unhideWhenUsed="1" w:qFormat="1"/>
+    <w:lsdException w:name="heading 8" w:uiPriority="9" w:semiHidden="1" w:unhideWhenUsed="1" w:qFormat="1"/>
+    <w:lsdException w:name="heading 9" w:uiPriority="9" w:semiHidden="1" w:unhideWhenUsed="1" w:qFormat="1"/>
     <w:lsdException w:name="index 1" w:semiHidden="1" w:unhideWhenUsed="1"/>
     <w:lsdException w:name="index 2" w:semiHidden="1" w:unhideWhenUsed="1"/>
     <w:lsdException w:name="index 3" w:semiHidden="1" w:unhideWhenUsed="1"/>
@@ -1755,22 +1898,22 @@
     <w:lsdException w:name="index 7" w:semiHidden="1" w:unhideWhenUsed="1"/>
     <w:lsdException w:name="index 8" w:semiHidden="1" w:unhideWhenUsed="1"/>
     <w:lsdException w:name="index 9" w:semiHidden="1" w:unhideWhenUsed="1"/>
-    <w:lsdException w:name="toc 1" w:semiHidden="1" w:uiPriority="39" w:unhideWhenUsed="1"/>
-    <w:lsdException w:name="toc 2" w:semiHidden="1" w:uiPriority="39" w:unhideWhenUsed="1"/>
-    <w:lsdException w:name="toc 3" w:semiHidden="1" w:uiPriority="39" w:unhideWhenUsed="1"/>
-    <w:lsdException w:name="toc 4" w:semiHidden="1" w:uiPriority="39" w:unhideWhenUsed="1"/>
-    <w:lsdException w:name="toc 5" w:semiHidden="1" w:uiPriority="39" w:unhideWhenUsed="1"/>
-    <w:lsdException w:name="toc 6" w:semiHidden="1" w:uiPriority="39" w:unhideWhenUsed="1"/>
-    <w:lsdException w:name="toc 7" w:semiHidden="1" w:uiPriority="39" w:unhideWhenUsed="1"/>
-    <w:lsdException w:name="toc 8" w:semiHidden="1" w:uiPriority="39" w:unhideWhenUsed="1"/>
-    <w:lsdException w:name="toc 9" w:semiHidden="1" w:uiPriority="39" w:unhideWhenUsed="1"/>
+    <w:lsdException w:name="toc 1" w:uiPriority="39" w:semiHidden="1" w:unhideWhenUsed="1"/>
+    <w:lsdException w:name="toc 2" w:uiPriority="39" w:semiHidden="1" w:unhideWhenUsed="1"/>
+    <w:lsdException w:name="toc 3" w:uiPriority="39" w:semiHidden="1" w:unhideWhenUsed="1"/>
+    <w:lsdException w:name="toc 4" w:uiPriority="39" w:semiHidden="1" w:unhideWhenUsed="1"/>
+    <w:lsdException w:name="toc 5" w:uiPriority="39" w:semiHidden="1" w:unhideWhenUsed="1"/>
+    <w:lsdException w:name="toc 6" w:uiPriority="39" w:semiHidden="1" w:unhideWhenUsed="1"/>
+    <w:lsdException w:name="toc 7" w:uiPriority="39" w:semiHidden="1" w:unhideWhenUsed="1"/>
+    <w:lsdException w:name="toc 8" w:uiPriority="39" w:semiHidden="1" w:unhideWhenUsed="1"/>
+    <w:lsdException w:name="toc 9" w:uiPriority="39" w:semiHidden="1" w:unhideWhenUsed="1"/>
     <w:lsdException w:name="Normal Indent" w:semiHidden="1" w:unhideWhenUsed="1"/>
     <w:lsdException w:name="footnote text" w:semiHidden="1" w:unhideWhenUsed="1"/>
     <w:lsdException w:name="annotation text" w:semiHidden="1" w:unhideWhenUsed="1"/>
     <w:lsdException w:name="header" w:semiHidden="1" w:unhideWhenUsed="1"/>
     <w:lsdException w:name="footer" w:semiHidden="1" w:unhideWhenUsed="1"/>
     <w:lsdException w:name="index heading" w:semiHidden="1" w:unhideWhenUsed="1"/>
-    <w:lsdException w:name="caption" w:semiHidden="1" w:uiPriority="35" w:unhideWhenUsed="1" w:qFormat="1"/>
+    <w:lsdException w:name="caption" w:uiPriority="35" w:semiHidden="1" w:unhideWhenUsed="1" w:qFormat="1"/>
     <w:lsdException w:name="table of figures" w:semiHidden="1" w:unhideWhenUsed="1"/>
     <w:lsdException w:name="envelope address" w:semiHidden="1" w:unhideWhenUsed="1"/>
     <w:lsdException w:name="envelope return" w:semiHidden="1" w:unhideWhenUsed="1"/>
@@ -1801,7 +1944,7 @@
     <w:lsdException w:name="Title" w:uiPriority="10" w:qFormat="1"/>
     <w:lsdException w:name="Closing" w:semiHidden="1" w:unhideWhenUsed="1"/>
     <w:lsdException w:name="Signature" w:semiHidden="1" w:unhideWhenUsed="1"/>
-    <w:lsdException w:name="Default Paragraph Font" w:semiHidden="1" w:uiPriority="1" w:unhideWhenUsed="1"/>
+    <w:lsdException w:name="Default Paragraph Font" w:uiPriority="1" w:semiHidden="1" w:unhideWhenUsed="1"/>
     <w:lsdException w:name="Body Text" w:semiHidden="1" w:unhideWhenUsed="1"/>
     <w:lsdException w:name="Body Text Indent" w:semiHidden="1" w:unhideWhenUsed="1"/>
     <w:lsdException w:name="List Continue" w:semiHidden="1" w:unhideWhenUsed="1"/>
@@ -2001,8 +2144,8 @@
     <w:lsdException w:name="Subtle Reference" w:uiPriority="31" w:qFormat="1"/>
     <w:lsdException w:name="Intense Reference" w:uiPriority="32" w:qFormat="1"/>
     <w:lsdException w:name="Book Title" w:uiPriority="33" w:qFormat="1"/>
-    <w:lsdException w:name="Bibliography" w:semiHidden="1" w:uiPriority="37" w:unhideWhenUsed="1"/>
-    <w:lsdException w:name="TOC Heading" w:semiHidden="1" w:uiPriority="39" w:unhideWhenUsed="1" w:qFormat="1"/>
+    <w:lsdException w:name="Bibliography" w:uiPriority="37" w:semiHidden="1" w:unhideWhenUsed="1"/>
+    <w:lsdException w:name="TOC Heading" w:uiPriority="39" w:semiHidden="1" w:unhideWhenUsed="1" w:qFormat="1"/>
     <w:lsdException w:name="Plain Table 1" w:uiPriority="41"/>
     <w:lsdException w:name="Plain Table 2" w:uiPriority="42"/>
     <w:lsdException w:name="Plain Table 3" w:uiPriority="43"/>
@@ -2112,7 +2255,7 @@
     <w:lsdException w:name="Hashtag" w:semiHidden="1" w:unhideWhenUsed="1"/>
     <w:lsdException w:name="Unresolved Mention" w:semiHidden="1" w:unhideWhenUsed="1"/>
   </w:latentStyles>
-  <w:style w:type="paragraph" w:default="1" w:styleId="Normal">
+  <w:style w:type="paragraph" w:styleId="Normal" w:default="1">
     <w:name w:val="Normal"/>
   </w:style>
   <w:style w:type="paragraph" w:styleId="Ttulo1">
@@ -2209,13 +2352,13 @@
       <w:szCs w:val="20"/>
     </w:rPr>
   </w:style>
-  <w:style w:type="character" w:default="1" w:styleId="Fontepargpadro">
+  <w:style w:type="character" w:styleId="Fontepargpadro" w:default="1">
     <w:name w:val="Default Paragraph Font"/>
     <w:uiPriority w:val="1"/>
     <w:semiHidden/>
     <w:unhideWhenUsed/>
   </w:style>
-  <w:style w:type="table" w:default="1" w:styleId="Tabelanormal">
+  <w:style w:type="table" w:styleId="Tabelanormal" w:default="1">
     <w:name w:val="Normal Table"/>
     <w:uiPriority w:val="99"/>
     <w:semiHidden/>
@@ -2230,14 +2373,14 @@
       </w:tblCellMar>
     </w:tblPr>
   </w:style>
-  <w:style w:type="numbering" w:default="1" w:styleId="Semlista">
+  <w:style w:type="numbering" w:styleId="Semlista" w:default="1">
     <w:name w:val="No List"/>
     <w:uiPriority w:val="99"/>
     <w:semiHidden/>
     <w:unhideWhenUsed/>
   </w:style>
-  <w:style w:type="table" w:customStyle="1" w:styleId="TableNormal">
-    <w:name w:val="Table Normal"/>
+  <w:style w:type="table" w:styleId="TableNormal" w:customStyle="1">
+    <w:name w:val="Normal Table0"/>
     <w:tblPr>
       <w:tblCellMar>
         <w:top w:w="0" w:type="dxa"/>
@@ -2272,14 +2415,14 @@
       <w:spacing w:before="360" w:after="80"/>
     </w:pPr>
     <w:rPr>
-      <w:rFonts w:ascii="Georgia" w:eastAsia="Georgia" w:hAnsi="Georgia" w:cs="Georgia"/>
+      <w:rFonts w:ascii="Georgia" w:hAnsi="Georgia" w:eastAsia="Georgia" w:cs="Georgia"/>
       <w:i/>
       <w:color w:val="666666"/>
       <w:sz w:val="48"/>
       <w:szCs w:val="48"/>
     </w:rPr>
   </w:style>
-  <w:style w:type="table" w:customStyle="1" w:styleId="a">
+  <w:style w:type="table" w:styleId="a" w:customStyle="1">
     <w:basedOn w:val="TableNormal"/>
     <w:tblPr>
       <w:tblStyleRowBandSize w:val="1"/>
@@ -2292,17 +2435,17 @@
       </w:tblCellMar>
     </w:tblPr>
   </w:style>
-  <w:style w:type="paragraph" w:customStyle="1" w:styleId="western">
+  <w:style w:type="paragraph" w:styleId="western" w:customStyle="1">
     <w:name w:val="western"/>
     <w:basedOn w:val="Normal"/>
     <w:rsid w:val="00D728BA"/>
     <w:pPr>
       <w:pBdr>
-        <w:top w:val="none" w:sz="0" w:space="0" w:color="auto"/>
-        <w:left w:val="none" w:sz="0" w:space="0" w:color="auto"/>
-        <w:bottom w:val="none" w:sz="0" w:space="0" w:color="auto"/>
-        <w:right w:val="none" w:sz="0" w:space="0" w:color="auto"/>
-        <w:between w:val="none" w:sz="0" w:space="0" w:color="auto"/>
+        <w:top w:val="none" w:color="auto" w:sz="0" w:space="0"/>
+        <w:left w:val="none" w:color="auto" w:sz="0" w:space="0"/>
+        <w:bottom w:val="none" w:color="auto" w:sz="0" w:space="0"/>
+        <w:right w:val="none" w:color="auto" w:sz="0" w:space="0"/>
+        <w:between w:val="none" w:color="auto" w:sz="0" w:space="0"/>
       </w:pBdr>
       <w:tabs>
         <w:tab w:val="clear" w:pos="720"/>
@@ -2311,7 +2454,7 @@
       <w:jc w:val="left"/>
     </w:pPr>
     <w:rPr>
-      <w:rFonts w:ascii="Times New Roman" w:eastAsia="Times New Roman" w:hAnsi="Times New Roman" w:cs="Times New Roman"/>
+      <w:rFonts w:ascii="Times New Roman" w:hAnsi="Times New Roman" w:eastAsia="Times New Roman" w:cs="Times New Roman"/>
       <w:color w:val="auto"/>
       <w:lang w:val="pt-BR"/>
     </w:rPr>
@@ -2366,7 +2509,7 @@
       <w:spacing w:before="0"/>
     </w:pPr>
   </w:style>
-  <w:style w:type="character" w:customStyle="1" w:styleId="RodapChar">
+  <w:style w:type="character" w:styleId="RodapChar" w:customStyle="1">
     <w:name w:val="Rodapé Char"/>
     <w:basedOn w:val="Fontepargpadro"/>
     <w:link w:val="Rodap"/>
@@ -2389,7 +2532,7 @@
       <w:spacing w:before="0"/>
     </w:pPr>
   </w:style>
-  <w:style w:type="character" w:customStyle="1" w:styleId="CabealhoChar">
+  <w:style w:type="character" w:styleId="CabealhoChar" w:customStyle="1">
     <w:name w:val="Cabeçalho Char"/>
     <w:basedOn w:val="Fontepargpadro"/>
     <w:link w:val="Cabealho"/>

</xml_diff>

<commit_message>
Updating the artefacts of OPE
</commit_message>
<xml_diff>
--- a/Artigo_Cientifico_Kripton_Sports.docx
+++ b/Artigo_Cientifico_Kripton_Sports.docx
@@ -2,7 +2,7 @@
 <file path=word/document.xml><?xml version="1.0" encoding="utf-8"?>
 <w:document xmlns:wpc="http://schemas.microsoft.com/office/word/2010/wordprocessingCanvas" xmlns:cx="http://schemas.microsoft.com/office/drawing/2014/chartex" xmlns:cx1="http://schemas.microsoft.com/office/drawing/2015/9/8/chartex" xmlns:cx2="http://schemas.microsoft.com/office/drawing/2015/10/21/chartex" xmlns:cx3="http://schemas.microsoft.com/office/drawing/2016/5/9/chartex" xmlns:cx4="http://schemas.microsoft.com/office/drawing/2016/5/10/chartex" xmlns:cx5="http://schemas.microsoft.com/office/drawing/2016/5/11/chartex" xmlns:cx6="http://schemas.microsoft.com/office/drawing/2016/5/12/chartex" xmlns:cx7="http://schemas.microsoft.com/office/drawing/2016/5/13/chartex" xmlns:cx8="http://schemas.microsoft.com/office/drawing/2016/5/14/chartex" xmlns:mc="http://schemas.openxmlformats.org/markup-compatibility/2006" xmlns:aink="http://schemas.microsoft.com/office/drawing/2016/ink" xmlns:am3d="http://schemas.microsoft.com/office/drawing/2017/model3d" xmlns:o="urn:schemas-microsoft-com:office:office" xmlns:r="http://schemas.openxmlformats.org/officeDocument/2006/relationships" xmlns:m="http://schemas.openxmlformats.org/officeDocument/2006/math" xmlns:v="urn:schemas-microsoft-com:vml" xmlns:wp14="http://schemas.microsoft.com/office/word/2010/wordprocessingDrawing" xmlns:wp="http://schemas.openxmlformats.org/drawingml/2006/wordprocessingDrawing" xmlns:w10="urn:schemas-microsoft-com:office:word" xmlns:w="http://schemas.openxmlformats.org/wordprocessingml/2006/main" xmlns:w14="http://schemas.microsoft.com/office/word/2010/wordml" xmlns:w15="http://schemas.microsoft.com/office/word/2012/wordml" xmlns:w16cid="http://schemas.microsoft.com/office/word/2016/wordml/cid" xmlns:w16se="http://schemas.microsoft.com/office/word/2015/wordml/symex" xmlns:wpg="http://schemas.microsoft.com/office/word/2010/wordprocessingGroup" xmlns:wpi="http://schemas.microsoft.com/office/word/2010/wordprocessingInk" xmlns:wne="http://schemas.microsoft.com/office/word/2006/wordml" xmlns:wps="http://schemas.microsoft.com/office/word/2010/wordprocessingShape" mc:Ignorable="w14 w15 w16se w16cid wp14">
   <w:body>
-    <w:p>
+    <w:p xmlns:wp14="http://schemas.microsoft.com/office/word/2010/wordml" wp14:textId="77777777">
       <w:pPr>
         <w:spacing w:before="240"/>
         <w:ind w:firstLine="397"/>
@@ -43,10 +43,10 @@
         </w:rPr>
         <w:t xml:space="preserve"> Sports Artigos Esportivos</w:t>
       </w:r>
-      <w:bookmarkStart w:id="0" w:name="_GoBack"/>
+      <w:bookmarkStart w:name="_GoBack" w:id="0"/>
       <w:bookmarkEnd w:id="0"/>
     </w:p>
-    <w:p>
+    <w:p xmlns:wp14="http://schemas.microsoft.com/office/word/2010/wordml" wp14:textId="77777777">
       <w:pPr>
         <w:spacing w:before="240"/>
         <w:jc w:val="center"/>
@@ -143,7 +143,7 @@
         <w:t>, Wellington Santos, Daniel Prata</w:t>
       </w:r>
     </w:p>
-    <w:p>
+    <w:p xmlns:wp14="http://schemas.microsoft.com/office/word/2010/wordml" wp14:textId="77777777">
       <w:pPr>
         <w:spacing w:before="240"/>
         <w:jc w:val="center"/>
@@ -162,6 +162,11 @@
           <w:lang w:val="pt-BR"/>
         </w:rPr>
         <w:br/>
+      </w:r>
+      <w:r>
+        <w:rPr>
+          <w:lang w:val="pt-BR"/>
+        </w:rPr>
         <w:t>São Paulo – SP – Brasil</w:t>
       </w:r>
       <w:r>
@@ -171,22 +176,22 @@
         <w:br/>
       </w:r>
     </w:p>
-    <w:p>
+    <w:p xmlns:wp14="http://schemas.microsoft.com/office/word/2010/wordml" wp14:textId="77777777">
       <w:pPr>
         <w:spacing w:after="120"/>
         <w:jc w:val="center"/>
         <w:rPr>
-          <w:rFonts w:ascii="Courier New" w:eastAsia="Courier New" w:hAnsi="Courier New" w:cs="Courier New"/>
+          <w:rFonts w:ascii="Courier New" w:hAnsi="Courier New" w:eastAsia="Courier New" w:cs="Courier New"/>
           <w:sz w:val="20"/>
           <w:szCs w:val="20"/>
           <w:lang w:val="pt-BR"/>
         </w:rPr>
       </w:pPr>
-      <w:hyperlink r:id="rId7" w:history="1">
+      <w:hyperlink w:history="1" r:id="rId7">
         <w:r>
           <w:rPr>
             <w:rStyle w:val="Hyperlink"/>
-            <w:rFonts w:ascii="Courier New" w:eastAsia="Courier New" w:hAnsi="Courier New" w:cs="Courier New"/>
+            <w:rFonts w:ascii="Courier New" w:hAnsi="Courier New" w:eastAsia="Courier New" w:cs="Courier New"/>
             <w:sz w:val="20"/>
             <w:szCs w:val="20"/>
             <w:lang w:val="pt-BR"/>
@@ -195,22 +200,22 @@
         </w:r>
       </w:hyperlink>
     </w:p>
-    <w:p>
+    <w:p xmlns:wp14="http://schemas.microsoft.com/office/word/2010/wordml" wp14:textId="77777777">
       <w:pPr>
         <w:spacing w:after="120"/>
         <w:jc w:val="center"/>
         <w:rPr>
-          <w:rFonts w:ascii="Courier New" w:eastAsia="Courier New" w:hAnsi="Courier New" w:cs="Courier New"/>
+          <w:rFonts w:ascii="Courier New" w:hAnsi="Courier New" w:eastAsia="Courier New" w:cs="Courier New"/>
           <w:sz w:val="20"/>
           <w:szCs w:val="20"/>
           <w:lang w:val="pt-BR"/>
         </w:rPr>
       </w:pPr>
-      <w:hyperlink r:id="rId8" w:history="1">
+      <w:hyperlink w:history="1" r:id="rId8">
         <w:r>
           <w:rPr>
             <w:rStyle w:val="Hyperlink"/>
-            <w:rFonts w:ascii="Courier New" w:eastAsia="Courier New" w:hAnsi="Courier New" w:cs="Courier New"/>
+            <w:rFonts w:ascii="Courier New" w:hAnsi="Courier New" w:eastAsia="Courier New" w:cs="Courier New"/>
             <w:sz w:val="20"/>
             <w:szCs w:val="20"/>
             <w:lang w:val="pt-BR"/>
@@ -219,12 +224,12 @@
         </w:r>
       </w:hyperlink>
     </w:p>
-    <w:p>
+    <w:p xmlns:wp14="http://schemas.microsoft.com/office/word/2010/wordml" wp14:textId="77777777">
       <w:pPr>
         <w:spacing w:after="120"/>
         <w:jc w:val="center"/>
         <w:rPr>
-          <w:rFonts w:ascii="Courier New" w:eastAsia="Courier New" w:hAnsi="Courier New" w:cs="Courier New"/>
+          <w:rFonts w:ascii="Courier New" w:hAnsi="Courier New" w:eastAsia="Courier New" w:cs="Courier New"/>
           <w:sz w:val="20"/>
           <w:szCs w:val="20"/>
           <w:u w:val="single"/>
@@ -232,12 +237,12 @@
         </w:rPr>
       </w:pPr>
     </w:p>
-    <w:p>
+    <w:p xmlns:wp14="http://schemas.microsoft.com/office/word/2010/wordml" wp14:textId="77777777">
       <w:pPr>
         <w:spacing w:after="120"/>
         <w:jc w:val="center"/>
         <w:rPr>
-          <w:rFonts w:ascii="Courier New" w:eastAsia="Courier New" w:hAnsi="Courier New" w:cs="Courier New"/>
+          <w:rFonts w:ascii="Courier New" w:hAnsi="Courier New" w:eastAsia="Courier New" w:cs="Courier New"/>
           <w:sz w:val="20"/>
           <w:szCs w:val="20"/>
           <w:lang w:val="pt-BR"/>
@@ -247,14 +252,14 @@
           <w:headerReference w:type="default" r:id="rId10"/>
           <w:footerReference w:type="even" r:id="rId11"/>
           <w:footerReference w:type="first" r:id="rId12"/>
-          <w:pgSz w:w="11907" w:h="16840"/>
+          <w:pgSz w:w="11907" w:h="16840" w:orient="portrait"/>
           <w:pgMar w:top="1985" w:right="1701" w:bottom="1418" w:left="1701" w:header="964" w:footer="964" w:gutter="0"/>
           <w:pgNumType w:start="101"/>
           <w:cols w:space="720"/>
         </w:sectPr>
       </w:pPr>
     </w:p>
-    <w:p>
+    <w:p xmlns:wp14="http://schemas.microsoft.com/office/word/2010/wordml" wp14:textId="77777777">
       <w:pPr>
         <w:spacing w:after="120"/>
         <w:ind w:left="454" w:right="454"/>
@@ -326,48 +331,57 @@
         <w:t xml:space="preserve">those problems will be mitigated because the semantics processes of the company will be done in a much more efficient approach. </w:t>
       </w:r>
     </w:p>
-    <w:p>
+    <w:p xmlns:wp14="http://schemas.microsoft.com/office/word/2010/wordml" wp14:textId="62D3D95F">
       <w:pPr>
         <w:spacing w:after="120"/>
         <w:ind w:left="454" w:right="454"/>
         <w:rPr>
-          <w:i/>
-          <w:lang w:val="pt-BR"/>
-        </w:rPr>
-      </w:pPr>
-      <w:r>
-        <w:rPr>
-          <w:b/>
-          <w:i/>
+          <w:i w:val="1"/>
+          <w:iCs w:val="1"/>
+          <w:lang w:val="pt-BR"/>
+        </w:rPr>
+      </w:pPr>
+      <w:r>
+        <w:rPr>
+          <w:b w:val="1"/>
+          <w:bCs w:val="1"/>
+          <w:i w:val="1"/>
+          <w:iCs w:val="1"/>
           <w:lang w:val="pt-BR"/>
         </w:rPr>
         <w:t>Resumo.</w:t>
       </w:r>
       <w:r>
         <w:rPr>
-          <w:i/>
-          <w:lang w:val="pt-BR"/>
-        </w:rPr>
-        <w:t xml:space="preserve"> </w:t>
-      </w:r>
-      <w:r>
-        <w:rPr>
-          <w:i/>
-          <w:lang w:val="pt-BR"/>
-        </w:rPr>
-        <w:t xml:space="preserve">Devido a alta demanda de </w:t>
-      </w:r>
-      <w:r>
-        <w:rPr>
-          <w:i/>
-          <w:lang w:val="pt-BR"/>
-        </w:rPr>
-        <w:t xml:space="preserve">clientes, a loja </w:t>
+          <w:i w:val="1"/>
+          <w:iCs w:val="1"/>
+          <w:lang w:val="pt-BR"/>
+        </w:rPr>
+        <w:t xml:space="preserve"> Devido </w:t>
+      </w:r>
+      <w:proofErr w:type="gramStart"/>
+      <w:r>
+        <w:rPr>
+          <w:i w:val="1"/>
+          <w:iCs w:val="1"/>
+          <w:lang w:val="pt-BR"/>
+        </w:rPr>
+        <w:t>a</w:t>
+      </w:r>
+      <w:proofErr w:type="gramEnd"/>
+      <w:r>
+        <w:rPr>
+          <w:i w:val="1"/>
+          <w:iCs w:val="1"/>
+          <w:lang w:val="pt-BR"/>
+        </w:rPr>
+        <w:t xml:space="preserve"> alta demanda de clientes, a loja </w:t>
       </w:r>
       <w:proofErr w:type="spellStart"/>
       <w:r>
         <w:rPr>
-          <w:i/>
+          <w:i w:val="1"/>
+          <w:iCs w:val="1"/>
           <w:lang w:val="pt-BR"/>
         </w:rPr>
         <w:t>Kripton</w:t>
@@ -375,120 +389,46 @@
       <w:proofErr w:type="spellEnd"/>
       <w:r>
         <w:rPr>
-          <w:i/>
-          <w:lang w:val="pt-BR"/>
-        </w:rPr>
-        <w:t xml:space="preserve"> Sports enfrenta uma série de problemas de ordem logística e </w:t>
-      </w:r>
-      <w:proofErr w:type="spellStart"/>
-      <w:r>
-        <w:rPr>
-          <w:i/>
-          <w:lang w:val="pt-BR"/>
-        </w:rPr>
-        <w:t>admnistrativa</w:t>
-      </w:r>
-      <w:proofErr w:type="spellEnd"/>
-      <w:r>
-        <w:rPr>
-          <w:i/>
-          <w:lang w:val="pt-BR"/>
-        </w:rPr>
-        <w:t>, tais como constantes divergências de estoque e de caixa</w:t>
-      </w:r>
-      <w:r>
-        <w:rPr>
-          <w:i/>
-          <w:lang w:val="pt-BR"/>
-        </w:rPr>
-        <w:t>,</w:t>
-      </w:r>
-      <w:r>
-        <w:rPr>
-          <w:i/>
-          <w:lang w:val="pt-BR"/>
-        </w:rPr>
-        <w:t xml:space="preserve"> causando  consideráveis prejuízos financeiros</w:t>
-      </w:r>
-      <w:r>
-        <w:rPr>
-          <w:i/>
-          <w:lang w:val="pt-BR"/>
-        </w:rPr>
-        <w:t>.</w:t>
-      </w:r>
-      <w:r>
-        <w:rPr>
-          <w:i/>
-          <w:lang w:val="pt-BR"/>
-        </w:rPr>
-        <w:t xml:space="preserve"> </w:t>
-      </w:r>
-      <w:r>
-        <w:rPr>
-          <w:i/>
-          <w:lang w:val="pt-BR"/>
-        </w:rPr>
-        <w:t>Através</w:t>
-      </w:r>
-      <w:r>
-        <w:rPr>
-          <w:i/>
-          <w:lang w:val="pt-BR"/>
-        </w:rPr>
-        <w:t xml:space="preserve"> </w:t>
-      </w:r>
-      <w:r>
-        <w:rPr>
-          <w:i/>
-          <w:lang w:val="pt-BR"/>
-        </w:rPr>
-        <w:t>d</w:t>
-      </w:r>
-      <w:r>
-        <w:rPr>
-          <w:i/>
-          <w:lang w:val="pt-BR"/>
-        </w:rPr>
-        <w:t xml:space="preserve">a implementação de um Sistema gerencial informatizado, tais problemas serão mitigados pois será possível efetuar o controle </w:t>
-      </w:r>
-      <w:r>
-        <w:rPr>
-          <w:i/>
-          <w:lang w:val="pt-BR"/>
-        </w:rPr>
-        <w:t xml:space="preserve">mais eficiente </w:t>
-      </w:r>
-      <w:r>
-        <w:rPr>
-          <w:i/>
-          <w:lang w:val="pt-BR"/>
-        </w:rPr>
-        <w:t xml:space="preserve">dos  processos </w:t>
-      </w:r>
-      <w:r>
-        <w:rPr>
-          <w:i/>
-          <w:lang w:val="pt-BR"/>
-        </w:rPr>
-        <w:t xml:space="preserve"> semânticos </w:t>
-      </w:r>
-      <w:r>
-        <w:rPr>
-          <w:i/>
-          <w:lang w:val="pt-BR"/>
-        </w:rPr>
-        <w:t>da  empresa</w:t>
-      </w:r>
-      <w:r>
-        <w:rPr>
-          <w:i/>
-          <w:lang w:val="pt-BR"/>
-        </w:rPr>
-        <w:t xml:space="preserve">. </w:t>
-      </w:r>
-    </w:p>
-    <w:p>
+          <w:i w:val="1"/>
+          <w:iCs w:val="1"/>
+          <w:lang w:val="pt-BR"/>
+        </w:rPr>
+        <w:t xml:space="preserve"> Sports enfrenta uma série de problemas de ordem logística e adm</w:t>
+      </w:r>
+      <w:r>
+        <w:rPr>
+          <w:i w:val="1"/>
+          <w:iCs w:val="1"/>
+          <w:lang w:val="pt-BR"/>
+        </w:rPr>
+        <w:t>i</w:t>
+      </w:r>
+      <w:r>
+        <w:rPr>
+          <w:i w:val="1"/>
+          <w:iCs w:val="1"/>
+          <w:lang w:val="pt-BR"/>
+        </w:rPr>
+        <w:t xml:space="preserve">nistrativa, tais como constantes divergências de estoque e de caixa, </w:t>
+      </w:r>
+      <w:r>
+        <w:rPr>
+          <w:i w:val="1"/>
+          <w:iCs w:val="1"/>
+          <w:lang w:val="pt-BR"/>
+        </w:rPr>
+        <w:t>causando consideráveis</w:t>
+      </w:r>
+      <w:r>
+        <w:rPr>
+          <w:i w:val="1"/>
+          <w:iCs w:val="1"/>
+          <w:lang w:val="pt-BR"/>
+        </w:rPr>
+        <w:t xml:space="preserve"> prejuízos financeiros. Através da implementação de um Sistema gerencial informatizado, tais problemas serão mitigados pois será possível efetuar o controle mais eficiente dos  processos  semânticos da  empresa. </w:t>
+      </w:r>
+    </w:p>
+    <w:p xmlns:wp14="http://schemas.microsoft.com/office/word/2010/wordml" wp14:textId="77777777">
       <w:pPr>
         <w:keepNext/>
         <w:spacing w:before="240"/>
@@ -510,7 +450,7 @@
         <w:t>1. Introdução</w:t>
       </w:r>
     </w:p>
-    <w:p>
+    <w:p xmlns:wp14="http://schemas.microsoft.com/office/word/2010/wordml" wp14:textId="77777777">
       <w:pPr>
         <w:keepNext/>
         <w:spacing w:before="240"/>
@@ -618,7 +558,7 @@
         <w:t xml:space="preserve"> agendamento de consultas com o nutricionista entre outros.</w:t>
       </w:r>
     </w:p>
-    <w:p>
+    <w:p xmlns:wp14="http://schemas.microsoft.com/office/word/2010/wordml" wp14:textId="77777777">
       <w:pPr>
         <w:keepNext/>
         <w:spacing w:before="240"/>
@@ -678,7 +618,7 @@
         <w:t xml:space="preserve"> na empresa.</w:t>
       </w:r>
     </w:p>
-    <w:p>
+    <w:p xmlns:wp14="http://schemas.microsoft.com/office/word/2010/wordml" wp14:textId="77777777">
       <w:pPr>
         <w:keepNext/>
         <w:spacing w:before="240"/>
@@ -689,7 +629,7 @@
         </w:rPr>
       </w:pPr>
     </w:p>
-    <w:p>
+    <w:p xmlns:wp14="http://schemas.microsoft.com/office/word/2010/wordml" wp14:textId="77777777">
       <w:pPr>
         <w:keepNext/>
         <w:spacing w:before="240"/>
@@ -707,7 +647,7 @@
         <w:t>1.1. Apresentação do Problema</w:t>
       </w:r>
     </w:p>
-    <w:p>
+    <w:p xmlns:wp14="http://schemas.microsoft.com/office/word/2010/wordml" wp14:textId="77777777">
       <w:pPr>
         <w:rPr>
           <w:lang w:val="pt-BR"/>
@@ -734,7 +674,7 @@
         <w:t xml:space="preserve"> Sports iniciou suas atividades com o intuito de oferecer aos seus clientes uma completa gama de suplementos alimentares, nacionais e importados além de uma consultoria personalizada. Está situada em um local estrategicamente localizado, no bairro do Jaraguá, próximo a estação da CPTM que leva o mesmo nome do bairro.</w:t>
       </w:r>
     </w:p>
-    <w:p>
+    <w:p xmlns:wp14="http://schemas.microsoft.com/office/word/2010/wordml" wp14:textId="77777777">
       <w:pPr>
         <w:rPr>
           <w:lang w:val="pt-BR"/>
@@ -808,7 +748,7 @@
         <w:t xml:space="preserve"> do cliente. De acordo com o proprietário, atualmente a loja atende a uma média de 900 clientes por mês, e devido ao grande aumento no fluxo de vendas, foi constatada a necessidade da implementação de um sistema que efetuasse o gerenciamento de seu estoque, caixa e demais atividades administrativas, pois estes processos ainda ocorrem de forma manual possibilitando que erros sejam cometidos, consequentemente trazendo grandes prejuízos financeiros.</w:t>
       </w:r>
     </w:p>
-    <w:p>
+    <w:p xmlns:wp14="http://schemas.microsoft.com/office/word/2010/wordml" wp14:textId="77777777">
       <w:pPr>
         <w:pStyle w:val="western"/>
         <w:spacing w:after="0"/>
@@ -841,7 +781,7 @@
         <w:t>O proprietário espera que através da implementação de um sistema gerencial informatizado, ele possa oferecer um melhor atendimento a seus clientes, pois sabendo quais produtos seus consumidores adquiriram em um determinado período, será possível obter o perfil individual de consumo, facilitando futuras consultorias.</w:t>
       </w:r>
     </w:p>
-    <w:p>
+    <w:p xmlns:wp14="http://schemas.microsoft.com/office/word/2010/wordml" wp14:textId="77777777">
       <w:pPr>
         <w:pStyle w:val="western"/>
         <w:spacing w:after="0"/>
@@ -862,7 +802,7 @@
         <w:t>Também espera que sejam mitigadas as quebras de estoque seja pela perda de produtos devido à proximidade de suas respectivas validades, seja pela falta de um controle eficiente de seu estoque.</w:t>
       </w:r>
     </w:p>
-    <w:p>
+    <w:p xmlns:wp14="http://schemas.microsoft.com/office/word/2010/wordml" wp14:textId="77777777">
       <w:pPr>
         <w:keepNext/>
         <w:spacing w:before="240"/>
@@ -881,7 +821,7 @@
         <w:tab/>
       </w:r>
     </w:p>
-    <w:p>
+    <w:p xmlns:wp14="http://schemas.microsoft.com/office/word/2010/wordml" wp14:textId="77777777">
       <w:pPr>
         <w:keepNext/>
         <w:spacing w:before="240"/>
@@ -892,7 +832,7 @@
           <w:lang w:val="pt-BR"/>
         </w:rPr>
       </w:pPr>
-      <w:bookmarkStart w:id="1" w:name="_Hlk524197674"/>
+      <w:bookmarkStart w:name="_Hlk524197674" w:id="1"/>
       <w:r>
         <w:rPr>
           <w:b/>
@@ -901,7 +841,7 @@
         <w:t>1.2. Objetivos</w:t>
       </w:r>
     </w:p>
-    <w:p>
+    <w:p xmlns:wp14="http://schemas.microsoft.com/office/word/2010/wordml" wp14:textId="77777777">
       <w:pPr>
         <w:spacing w:after="120"/>
         <w:ind w:right="454"/>
@@ -968,7 +908,7 @@
         <w:t>:</w:t>
       </w:r>
     </w:p>
-    <w:p>
+    <w:p xmlns:wp14="http://schemas.microsoft.com/office/word/2010/wordml" wp14:textId="77777777">
       <w:pPr>
         <w:pStyle w:val="PargrafodaLista"/>
         <w:numPr>
@@ -995,7 +935,7 @@
         <w:t xml:space="preserve"> </w:t>
       </w:r>
     </w:p>
-    <w:p>
+    <w:p xmlns:wp14="http://schemas.microsoft.com/office/word/2010/wordml" wp14:textId="77777777">
       <w:pPr>
         <w:pStyle w:val="PargrafodaLista"/>
         <w:numPr>
@@ -1027,7 +967,7 @@
       </w:r>
       <w:proofErr w:type="spellEnd"/>
     </w:p>
-    <w:p>
+    <w:p xmlns:wp14="http://schemas.microsoft.com/office/word/2010/wordml" wp14:textId="77777777">
       <w:pPr>
         <w:pStyle w:val="PargrafodaLista"/>
         <w:numPr>
@@ -1047,7 +987,7 @@
         <w:t>Cadastrar os clientes em uma base de dados</w:t>
       </w:r>
     </w:p>
-    <w:p>
+    <w:p xmlns:wp14="http://schemas.microsoft.com/office/word/2010/wordml" wp14:textId="77777777">
       <w:pPr>
         <w:pStyle w:val="PargrafodaLista"/>
         <w:numPr>
@@ -1087,14 +1027,14 @@
       </w:r>
       <w:proofErr w:type="spellEnd"/>
     </w:p>
-    <w:p>
+    <w:p xmlns:wp14="http://schemas.microsoft.com/office/word/2010/wordml" wp14:textId="77777777">
       <w:pPr>
         <w:spacing w:after="120" w:line="276" w:lineRule="auto"/>
         <w:ind w:left="720" w:right="454"/>
         <w:contextualSpacing/>
       </w:pPr>
     </w:p>
-    <w:p>
+    <w:p xmlns:wp14="http://schemas.microsoft.com/office/word/2010/wordml" wp14:textId="77777777">
       <w:pPr>
         <w:pStyle w:val="PargrafodaLista"/>
         <w:numPr>
@@ -1114,7 +1054,7 @@
         <w:t>Com um sistema gerenciando o processo de vendas será possível reduzir drasticamente as divergências financeiras hoje experienciadas pelo cliente.</w:t>
       </w:r>
     </w:p>
-    <w:p>
+    <w:p xmlns:wp14="http://schemas.microsoft.com/office/word/2010/wordml" wp14:textId="77777777">
       <w:pPr>
         <w:spacing w:after="120"/>
         <w:ind w:left="720" w:right="454"/>
@@ -1124,7 +1064,7 @@
         </w:rPr>
       </w:pPr>
     </w:p>
-    <w:p>
+    <w:p xmlns:wp14="http://schemas.microsoft.com/office/word/2010/wordml" wp14:textId="77777777">
       <w:pPr>
         <w:pStyle w:val="PargrafodaLista"/>
         <w:numPr>
@@ -1144,7 +1084,7 @@
         <w:t>Com um software gerenciando o fluxo de entrada e saída de produtos do estoque, será possível mitigar as divergências e perdas que hoje são decorrentes devido a utilização de processos manuais. Por exemplo: Produtos com data de validade próxima serão listados em um relatório para que o professional responsável possa dar ênfase na venda destes produtos.</w:t>
       </w:r>
     </w:p>
-    <w:p>
+    <w:p xmlns:wp14="http://schemas.microsoft.com/office/word/2010/wordml" wp14:textId="77777777">
       <w:pPr>
         <w:spacing w:after="120"/>
         <w:ind w:left="720" w:right="454"/>
@@ -1154,7 +1094,7 @@
         </w:rPr>
       </w:pPr>
     </w:p>
-    <w:p>
+    <w:p xmlns:wp14="http://schemas.microsoft.com/office/word/2010/wordml" wp14:textId="77777777">
       <w:pPr>
         <w:pStyle w:val="PargrafodaLista"/>
         <w:numPr>
@@ -1174,7 +1114,7 @@
         <w:t>Através do cadastro  dos clientes em uma base de dados, será possível obter informações dos produtos adquiridos pelo consumidor e traçar perfis de consumo, garantindo um atendimento personalizado de acordo com as necessidades e histórico do cliente.</w:t>
       </w:r>
     </w:p>
-    <w:p>
+    <w:p xmlns:wp14="http://schemas.microsoft.com/office/word/2010/wordml" wp14:textId="77777777">
       <w:pPr>
         <w:spacing w:after="120"/>
         <w:ind w:left="720" w:right="454"/>
@@ -1184,7 +1124,7 @@
         </w:rPr>
       </w:pPr>
     </w:p>
-    <w:p>
+    <w:p xmlns:wp14="http://schemas.microsoft.com/office/word/2010/wordml" wp14:noSpellErr="1" wp14:textId="707A5181">
       <w:pPr>
         <w:pStyle w:val="PargrafodaLista"/>
         <w:numPr>
@@ -1201,26 +1141,229 @@
         <w:rPr>
           <w:lang w:val="pt-BR"/>
         </w:rPr>
-        <w:t xml:space="preserve">As demais atividades administrativas pertinentes ao gestor do negócio serão positivamente impactadas com a implementação do sistema de controle financeiro pois será possível efetuar o comparativo de vendas para um determinado período, verificar quais produtos foram mais vendidos assegurando a eficiência  e a assertividade no momento de </w:t>
+        <w:t xml:space="preserve">As demais atividades administrativas pertinentes ao gestor do negócio serão positivamente impactadas com a implementação do sistema de controle financeiro pois será possível efetuar o comparativo de vendas para um determinado período, verificar quais produtos foram mais vendidos assegurando a </w:t>
+      </w:r>
+      <w:r>
+        <w:rPr>
+          <w:lang w:val="pt-BR"/>
+        </w:rPr>
+        <w:t>eficiência e</w:t>
+      </w:r>
+      <w:r>
+        <w:rPr>
+          <w:lang w:val="pt-BR"/>
+        </w:rPr>
+        <w:t xml:space="preserve"> a assertividade no momento de realiz</w:t>
+      </w:r>
+      <w:r>
+        <w:rPr>
+          <w:lang w:val="pt-BR"/>
+        </w:rPr>
+        <w:t>ar</w:t>
+      </w:r>
+      <w:r>
+        <w:rPr>
+          <w:lang w:val="pt-BR"/>
+        </w:rPr>
+        <w:t xml:space="preserve"> compras junto aos fornecedores.</w:t>
+      </w:r>
+    </w:p>
+    <w:bookmarkEnd w:id="1"/>
+    <w:p w14:noSpellErr="1">
+      <w:pPr>
+        <w:rPr>
+          <w:rFonts w:ascii="Times" w:hAnsi="Times" w:eastAsia="Times" w:cs="Times"/>
+          <w:b w:val="1"/>
+          <w:bCs w:val="1"/>
+          <w:noProof w:val="0"/>
+          <w:sz w:val="26"/>
+          <w:szCs w:val="26"/>
+          <w:lang w:val="pt-BR"/>
+        </w:rPr>
+      </w:pPr>
+    </w:p>
+    <w:p w14:noSpellErr="1">
+      <w:r>
+        <w:rPr>
+          <w:rFonts w:ascii="Times" w:hAnsi="Times" w:eastAsia="Times" w:cs="Times"/>
+          <w:b w:val="1"/>
+          <w:bCs w:val="1"/>
+          <w:noProof w:val="0"/>
+          <w:sz w:val="26"/>
+          <w:szCs w:val="26"/>
+          <w:lang w:val="pt-BR"/>
+        </w:rPr>
+        <w:t>2. Estudo de Viabilidade</w:t>
+      </w:r>
+    </w:p>
+    <w:p>
+      <w:r>
+        <w:rPr>
+          <w:rFonts w:ascii="Times" w:hAnsi="Times" w:eastAsia="Times" w:cs="Times"/>
+          <w:noProof w:val="0"/>
+          <w:sz w:val="24"/>
+          <w:szCs w:val="24"/>
+          <w:lang w:val="pt-BR"/>
+        </w:rPr>
+        <w:t xml:space="preserve">A solução proposta ao cliente, visa a sistematização dos processos gerenciais da empresa, impactando diretamente em sua produtividade. Para isso, o Software será feito sob medida de acordo com os requisitos levantados junto ao cliente na fase de planejamento. Além do sistema informatizado, foram consideradas a implementação de planilhas eletrônicas ou de soluções prontas como o difundido software </w:t>
       </w:r>
       <w:proofErr w:type="spellStart"/>
       <w:r>
         <w:rPr>
-          <w:lang w:val="pt-BR"/>
-        </w:rPr>
-        <w:t>realizer</w:t>
+          <w:rFonts w:ascii="Times" w:hAnsi="Times" w:eastAsia="Times" w:cs="Times"/>
+          <w:noProof w:val="0"/>
+          <w:sz w:val="24"/>
+          <w:szCs w:val="24"/>
+          <w:lang w:val="pt-BR"/>
+        </w:rPr>
+        <w:t>PingoBox</w:t>
       </w:r>
       <w:proofErr w:type="spellEnd"/>
       <w:r>
         <w:rPr>
-          <w:lang w:val="pt-BR"/>
-        </w:rPr>
-        <w:t xml:space="preserve"> compras junto aos fornecedores.</w:t>
-      </w:r>
-    </w:p>
-    <w:bookmarkEnd w:id="1"/>
+          <w:rFonts w:ascii="Times" w:hAnsi="Times" w:eastAsia="Times" w:cs="Times"/>
+          <w:noProof w:val="0"/>
+          <w:sz w:val="24"/>
+          <w:szCs w:val="24"/>
+          <w:lang w:val="pt-BR"/>
+        </w:rPr>
+        <w:t>.</w:t>
+      </w:r>
+    </w:p>
+    <w:p w14:noSpellErr="1">
+      <w:r>
+        <w:br/>
+      </w:r>
+    </w:p>
+    <w:p w14:noSpellErr="1">
+      <w:r>
+        <w:rPr>
+          <w:rFonts w:ascii="Times" w:hAnsi="Times" w:eastAsia="Times" w:cs="Times"/>
+          <w:b w:val="1"/>
+          <w:bCs w:val="1"/>
+          <w:noProof w:val="0"/>
+          <w:sz w:val="24"/>
+          <w:szCs w:val="24"/>
+          <w:lang w:val="pt-BR"/>
+        </w:rPr>
+        <w:t>2.1. Soluções de Mercado e OPE</w:t>
+      </w:r>
+    </w:p>
     <w:p>
-      <w:pPr>
+      <w:r>
+        <w:rPr>
+          <w:rFonts w:ascii="Times" w:hAnsi="Times" w:eastAsia="Times" w:cs="Times"/>
+          <w:noProof w:val="0"/>
+          <w:sz w:val="24"/>
+          <w:szCs w:val="24"/>
+          <w:lang w:val="pt-BR"/>
+        </w:rPr>
+        <w:t xml:space="preserve">Porém foi constatado que uma planilha eletrônica não satisfaria as necessidades mencionadas pelo cliente, pois a mesma não permite a construção de um banco de dados com controle de concorrência, ou seja, que permita acessos simultâneos. Esta característica é fundamental visto que o cliente possui mais de uma loja e deseja que seus estoques </w:t>
+      </w:r>
+      <w:proofErr w:type="spellStart"/>
+      <w:r>
+        <w:rPr>
+          <w:rFonts w:ascii="Times" w:hAnsi="Times" w:eastAsia="Times" w:cs="Times"/>
+          <w:noProof w:val="0"/>
+          <w:sz w:val="24"/>
+          <w:szCs w:val="24"/>
+          <w:lang w:val="pt-BR"/>
+        </w:rPr>
+        <w:t>cominique-se</w:t>
+      </w:r>
+      <w:proofErr w:type="spellEnd"/>
+      <w:r>
+        <w:rPr>
+          <w:rFonts w:ascii="Times" w:hAnsi="Times" w:eastAsia="Times" w:cs="Times"/>
+          <w:noProof w:val="0"/>
+          <w:sz w:val="24"/>
+          <w:szCs w:val="24"/>
+          <w:lang w:val="pt-BR"/>
+        </w:rPr>
+        <w:t xml:space="preserve"> entre si.</w:t>
+      </w:r>
+    </w:p>
+    <w:p>
+      <w:r>
+        <w:rPr>
+          <w:rFonts w:ascii="Times" w:hAnsi="Times" w:eastAsia="Times" w:cs="Times"/>
+          <w:noProof w:val="0"/>
+          <w:sz w:val="24"/>
+          <w:szCs w:val="24"/>
+          <w:lang w:val="pt-BR"/>
+        </w:rPr>
+        <w:t xml:space="preserve">O Software de gestão </w:t>
+      </w:r>
+      <w:proofErr w:type="spellStart"/>
+      <w:r>
+        <w:rPr>
+          <w:rFonts w:ascii="Times" w:hAnsi="Times" w:eastAsia="Times" w:cs="Times"/>
+          <w:noProof w:val="0"/>
+          <w:sz w:val="24"/>
+          <w:szCs w:val="24"/>
+          <w:lang w:val="pt-BR"/>
+        </w:rPr>
+        <w:t>PingoBox</w:t>
+      </w:r>
+      <w:proofErr w:type="spellEnd"/>
+      <w:r>
+        <w:rPr>
+          <w:rFonts w:ascii="Times" w:hAnsi="Times" w:eastAsia="Times" w:cs="Times"/>
+          <w:noProof w:val="0"/>
+          <w:sz w:val="24"/>
+          <w:szCs w:val="24"/>
+          <w:lang w:val="pt-BR"/>
+        </w:rPr>
+        <w:t xml:space="preserve">, embora muito difundido no comércio em geral, vem sofrendo constantes instabilidades de acordo com usuários que registraram inúmeras reclamações sem resposta através do site </w:t>
+      </w:r>
+      <w:proofErr w:type="spellStart"/>
+      <w:r>
+        <w:rPr>
+          <w:rFonts w:ascii="Times" w:hAnsi="Times" w:eastAsia="Times" w:cs="Times"/>
+          <w:noProof w:val="0"/>
+          <w:sz w:val="24"/>
+          <w:szCs w:val="24"/>
+          <w:lang w:val="pt-BR"/>
+        </w:rPr>
+        <w:t>ReclameAqui</w:t>
+      </w:r>
+      <w:proofErr w:type="spellEnd"/>
+      <w:r>
+        <w:rPr>
+          <w:rFonts w:ascii="Times" w:hAnsi="Times" w:eastAsia="Times" w:cs="Times"/>
+          <w:noProof w:val="0"/>
+          <w:sz w:val="24"/>
+          <w:szCs w:val="24"/>
+          <w:lang w:val="pt-BR"/>
+        </w:rPr>
+        <w:t xml:space="preserve">. Além de não permitir a personalização de sua interface ou de seus métodos de acesso a informação contidas em seu banco de dados, a solução pronta passou por uma recente reestruturação e agora o </w:t>
+      </w:r>
+      <w:proofErr w:type="spellStart"/>
+      <w:r>
+        <w:rPr>
+          <w:rFonts w:ascii="Times" w:hAnsi="Times" w:eastAsia="Times" w:cs="Times"/>
+          <w:noProof w:val="0"/>
+          <w:sz w:val="24"/>
+          <w:szCs w:val="24"/>
+          <w:lang w:val="pt-BR"/>
+        </w:rPr>
+        <w:t>PingoBox</w:t>
+      </w:r>
+      <w:proofErr w:type="spellEnd"/>
+      <w:r>
+        <w:rPr>
+          <w:rFonts w:ascii="Times" w:hAnsi="Times" w:eastAsia="Times" w:cs="Times"/>
+          <w:noProof w:val="0"/>
+          <w:sz w:val="24"/>
+          <w:szCs w:val="24"/>
+          <w:lang w:val="pt-BR"/>
+        </w:rPr>
+        <w:t xml:space="preserve"> faz parte de outra empresa que já atuava no ramo de softwares o que fez com que muitos lojistas abandonassem o software.</w:t>
+      </w:r>
+    </w:p>
+    <w:p w14:noSpellErr="1">
+      <w:pPr>
+        <w:pStyle w:val="Normal"/>
         <w:ind w:left="284" w:hanging="284"/>
         <w:rPr>
           <w:lang w:val="pt-BR"/>
@@ -1229,7 +1372,7 @@
     </w:p>
     <w:sectPr>
       <w:type w:val="continuous"/>
-      <w:pgSz w:w="11907" w:h="16840"/>
+      <w:pgSz w:w="11907" w:h="16840" w:orient="portrait"/>
       <w:pgMar w:top="1985" w:right="1701" w:bottom="1418" w:left="1701" w:header="964" w:footer="964" w:gutter="0"/>
       <w:cols w:space="720"/>
     </w:sectPr>
@@ -1240,7 +1383,7 @@
 <file path=word/endnotes.xml><?xml version="1.0" encoding="utf-8"?>
 <w:endnotes xmlns:wpc="http://schemas.microsoft.com/office/word/2010/wordprocessingCanvas" xmlns:cx="http://schemas.microsoft.com/office/drawing/2014/chartex" xmlns:cx1="http://schemas.microsoft.com/office/drawing/2015/9/8/chartex" xmlns:cx2="http://schemas.microsoft.com/office/drawing/2015/10/21/chartex" xmlns:cx3="http://schemas.microsoft.com/office/drawing/2016/5/9/chartex" xmlns:cx4="http://schemas.microsoft.com/office/drawing/2016/5/10/chartex" xmlns:cx5="http://schemas.microsoft.com/office/drawing/2016/5/11/chartex" xmlns:cx6="http://schemas.microsoft.com/office/drawing/2016/5/12/chartex" xmlns:cx7="http://schemas.microsoft.com/office/drawing/2016/5/13/chartex" xmlns:cx8="http://schemas.microsoft.com/office/drawing/2016/5/14/chartex" xmlns:mc="http://schemas.openxmlformats.org/markup-compatibility/2006" xmlns:aink="http://schemas.microsoft.com/office/drawing/2016/ink" xmlns:am3d="http://schemas.microsoft.com/office/drawing/2017/model3d" xmlns:o="urn:schemas-microsoft-com:office:office" xmlns:r="http://schemas.openxmlformats.org/officeDocument/2006/relationships" xmlns:m="http://schemas.openxmlformats.org/officeDocument/2006/math" xmlns:v="urn:schemas-microsoft-com:vml" xmlns:wp14="http://schemas.microsoft.com/office/word/2010/wordprocessingDrawing" xmlns:wp="http://schemas.openxmlformats.org/drawingml/2006/wordprocessingDrawing" xmlns:w10="urn:schemas-microsoft-com:office:word" xmlns:w="http://schemas.openxmlformats.org/wordprocessingml/2006/main" xmlns:w14="http://schemas.microsoft.com/office/word/2010/wordml" xmlns:w15="http://schemas.microsoft.com/office/word/2012/wordml" xmlns:w16cid="http://schemas.microsoft.com/office/word/2016/wordml/cid" xmlns:w16se="http://schemas.microsoft.com/office/word/2015/wordml/symex" xmlns:wpg="http://schemas.microsoft.com/office/word/2010/wordprocessingGroup" xmlns:wpi="http://schemas.microsoft.com/office/word/2010/wordprocessingInk" xmlns:wne="http://schemas.microsoft.com/office/word/2006/wordml" xmlns:wps="http://schemas.microsoft.com/office/word/2010/wordprocessingShape" mc:Ignorable="w14 w15 w16se w16cid wp14">
   <w:endnote w:type="separator" w:id="-1">
-    <w:p>
+    <w:p xmlns:wp14="http://schemas.microsoft.com/office/word/2010/wordml" wp14:textId="77777777">
       <w:pPr>
         <w:spacing w:before="0"/>
       </w:pPr>
@@ -1250,7 +1393,7 @@
     </w:p>
   </w:endnote>
   <w:endnote w:type="continuationSeparator" w:id="0">
-    <w:p>
+    <w:p xmlns:wp14="http://schemas.microsoft.com/office/word/2010/wordml" wp14:textId="77777777">
       <w:pPr>
         <w:spacing w:before="0"/>
       </w:pPr>
@@ -1264,7 +1407,7 @@
 
 <file path=word/footer1.xml><?xml version="1.0" encoding="utf-8"?>
 <w:ftr xmlns:wpc="http://schemas.microsoft.com/office/word/2010/wordprocessingCanvas" xmlns:cx="http://schemas.microsoft.com/office/drawing/2014/chartex" xmlns:cx1="http://schemas.microsoft.com/office/drawing/2015/9/8/chartex" xmlns:cx2="http://schemas.microsoft.com/office/drawing/2015/10/21/chartex" xmlns:cx3="http://schemas.microsoft.com/office/drawing/2016/5/9/chartex" xmlns:cx4="http://schemas.microsoft.com/office/drawing/2016/5/10/chartex" xmlns:cx5="http://schemas.microsoft.com/office/drawing/2016/5/11/chartex" xmlns:cx6="http://schemas.microsoft.com/office/drawing/2016/5/12/chartex" xmlns:cx7="http://schemas.microsoft.com/office/drawing/2016/5/13/chartex" xmlns:cx8="http://schemas.microsoft.com/office/drawing/2016/5/14/chartex" xmlns:mc="http://schemas.openxmlformats.org/markup-compatibility/2006" xmlns:aink="http://schemas.microsoft.com/office/drawing/2016/ink" xmlns:am3d="http://schemas.microsoft.com/office/drawing/2017/model3d" xmlns:o="urn:schemas-microsoft-com:office:office" xmlns:r="http://schemas.openxmlformats.org/officeDocument/2006/relationships" xmlns:m="http://schemas.openxmlformats.org/officeDocument/2006/math" xmlns:v="urn:schemas-microsoft-com:vml" xmlns:wp14="http://schemas.microsoft.com/office/word/2010/wordprocessingDrawing" xmlns:wp="http://schemas.openxmlformats.org/drawingml/2006/wordprocessingDrawing" xmlns:w10="urn:schemas-microsoft-com:office:word" xmlns:w="http://schemas.openxmlformats.org/wordprocessingml/2006/main" xmlns:w14="http://schemas.microsoft.com/office/word/2010/wordml" xmlns:w15="http://schemas.microsoft.com/office/word/2012/wordml" xmlns:w16cid="http://schemas.microsoft.com/office/word/2016/wordml/cid" xmlns:w16se="http://schemas.microsoft.com/office/word/2015/wordml/symex" xmlns:wpg="http://schemas.microsoft.com/office/word/2010/wordprocessingGroup" xmlns:wpi="http://schemas.microsoft.com/office/word/2010/wordprocessingInk" xmlns:wne="http://schemas.microsoft.com/office/word/2006/wordml" xmlns:wps="http://schemas.microsoft.com/office/word/2010/wordprocessingShape" mc:Ignorable="w14 w15 w16se w16cid wp14">
-  <w:p>
+  <w:p xmlns:wp14="http://schemas.microsoft.com/office/word/2010/wordml" wp14:textId="77777777">
     <w:pPr>
       <w:jc w:val="left"/>
     </w:pPr>
@@ -1277,7 +1420,7 @@
 
 <file path=word/footer2.xml><?xml version="1.0" encoding="utf-8"?>
 <w:ftr xmlns:wpc="http://schemas.microsoft.com/office/word/2010/wordprocessingCanvas" xmlns:cx="http://schemas.microsoft.com/office/drawing/2014/chartex" xmlns:cx1="http://schemas.microsoft.com/office/drawing/2015/9/8/chartex" xmlns:cx2="http://schemas.microsoft.com/office/drawing/2015/10/21/chartex" xmlns:cx3="http://schemas.microsoft.com/office/drawing/2016/5/9/chartex" xmlns:cx4="http://schemas.microsoft.com/office/drawing/2016/5/10/chartex" xmlns:cx5="http://schemas.microsoft.com/office/drawing/2016/5/11/chartex" xmlns:cx6="http://schemas.microsoft.com/office/drawing/2016/5/12/chartex" xmlns:cx7="http://schemas.microsoft.com/office/drawing/2016/5/13/chartex" xmlns:cx8="http://schemas.microsoft.com/office/drawing/2016/5/14/chartex" xmlns:mc="http://schemas.openxmlformats.org/markup-compatibility/2006" xmlns:aink="http://schemas.microsoft.com/office/drawing/2016/ink" xmlns:am3d="http://schemas.microsoft.com/office/drawing/2017/model3d" xmlns:o="urn:schemas-microsoft-com:office:office" xmlns:r="http://schemas.openxmlformats.org/officeDocument/2006/relationships" xmlns:m="http://schemas.openxmlformats.org/officeDocument/2006/math" xmlns:v="urn:schemas-microsoft-com:vml" xmlns:wp14="http://schemas.microsoft.com/office/word/2010/wordprocessingDrawing" xmlns:wp="http://schemas.openxmlformats.org/drawingml/2006/wordprocessingDrawing" xmlns:w10="urn:schemas-microsoft-com:office:word" xmlns:w="http://schemas.openxmlformats.org/wordprocessingml/2006/main" xmlns:w14="http://schemas.microsoft.com/office/word/2010/wordml" xmlns:w15="http://schemas.microsoft.com/office/word/2012/wordml" xmlns:w16cid="http://schemas.microsoft.com/office/word/2016/wordml/cid" xmlns:w16se="http://schemas.microsoft.com/office/word/2015/wordml/symex" xmlns:wpg="http://schemas.microsoft.com/office/word/2010/wordprocessingGroup" xmlns:wpi="http://schemas.microsoft.com/office/word/2010/wordprocessingInk" xmlns:wne="http://schemas.microsoft.com/office/word/2006/wordml" xmlns:wps="http://schemas.microsoft.com/office/word/2010/wordprocessingShape" mc:Ignorable="w14 w15 w16se w16cid wp14">
-  <w:p>
+  <w:p xmlns:wp14="http://schemas.microsoft.com/office/word/2010/wordml" wp14:textId="77777777">
     <w:r>
       <w:t>Proceedings of the XII SIBGRAPI (October 1999) 101-104</w:t>
     </w:r>
@@ -1288,7 +1431,7 @@
 <file path=word/footnotes.xml><?xml version="1.0" encoding="utf-8"?>
 <w:footnotes xmlns:wpc="http://schemas.microsoft.com/office/word/2010/wordprocessingCanvas" xmlns:cx="http://schemas.microsoft.com/office/drawing/2014/chartex" xmlns:cx1="http://schemas.microsoft.com/office/drawing/2015/9/8/chartex" xmlns:cx2="http://schemas.microsoft.com/office/drawing/2015/10/21/chartex" xmlns:cx3="http://schemas.microsoft.com/office/drawing/2016/5/9/chartex" xmlns:cx4="http://schemas.microsoft.com/office/drawing/2016/5/10/chartex" xmlns:cx5="http://schemas.microsoft.com/office/drawing/2016/5/11/chartex" xmlns:cx6="http://schemas.microsoft.com/office/drawing/2016/5/12/chartex" xmlns:cx7="http://schemas.microsoft.com/office/drawing/2016/5/13/chartex" xmlns:cx8="http://schemas.microsoft.com/office/drawing/2016/5/14/chartex" xmlns:mc="http://schemas.openxmlformats.org/markup-compatibility/2006" xmlns:aink="http://schemas.microsoft.com/office/drawing/2016/ink" xmlns:am3d="http://schemas.microsoft.com/office/drawing/2017/model3d" xmlns:o="urn:schemas-microsoft-com:office:office" xmlns:r="http://schemas.openxmlformats.org/officeDocument/2006/relationships" xmlns:m="http://schemas.openxmlformats.org/officeDocument/2006/math" xmlns:v="urn:schemas-microsoft-com:vml" xmlns:wp14="http://schemas.microsoft.com/office/word/2010/wordprocessingDrawing" xmlns:wp="http://schemas.openxmlformats.org/drawingml/2006/wordprocessingDrawing" xmlns:w10="urn:schemas-microsoft-com:office:word" xmlns:w="http://schemas.openxmlformats.org/wordprocessingml/2006/main" xmlns:w14="http://schemas.microsoft.com/office/word/2010/wordml" xmlns:w15="http://schemas.microsoft.com/office/word/2012/wordml" xmlns:w16cid="http://schemas.microsoft.com/office/word/2016/wordml/cid" xmlns:w16se="http://schemas.microsoft.com/office/word/2015/wordml/symex" xmlns:wpg="http://schemas.microsoft.com/office/word/2010/wordprocessingGroup" xmlns:wpi="http://schemas.microsoft.com/office/word/2010/wordprocessingInk" xmlns:wne="http://schemas.microsoft.com/office/word/2006/wordml" xmlns:wps="http://schemas.microsoft.com/office/word/2010/wordprocessingShape" mc:Ignorable="w14 w15 w16se w16cid wp14">
   <w:footnote w:type="separator" w:id="-1">
-    <w:p>
+    <w:p xmlns:wp14="http://schemas.microsoft.com/office/word/2010/wordml" wp14:textId="77777777">
       <w:pPr>
         <w:spacing w:before="0"/>
       </w:pPr>
@@ -1298,7 +1441,7 @@
     </w:p>
   </w:footnote>
   <w:footnote w:type="continuationSeparator" w:id="0">
-    <w:p>
+    <w:p xmlns:wp14="http://schemas.microsoft.com/office/word/2010/wordml" wp14:textId="77777777">
       <w:pPr>
         <w:spacing w:before="0"/>
       </w:pPr>
@@ -1312,7 +1455,7 @@
 
 <file path=word/header1.xml><?xml version="1.0" encoding="utf-8"?>
 <w:hdr xmlns:wpc="http://schemas.microsoft.com/office/word/2010/wordprocessingCanvas" xmlns:cx="http://schemas.microsoft.com/office/drawing/2014/chartex" xmlns:cx1="http://schemas.microsoft.com/office/drawing/2015/9/8/chartex" xmlns:cx2="http://schemas.microsoft.com/office/drawing/2015/10/21/chartex" xmlns:cx3="http://schemas.microsoft.com/office/drawing/2016/5/9/chartex" xmlns:cx4="http://schemas.microsoft.com/office/drawing/2016/5/10/chartex" xmlns:cx5="http://schemas.microsoft.com/office/drawing/2016/5/11/chartex" xmlns:cx6="http://schemas.microsoft.com/office/drawing/2016/5/12/chartex" xmlns:cx7="http://schemas.microsoft.com/office/drawing/2016/5/13/chartex" xmlns:cx8="http://schemas.microsoft.com/office/drawing/2016/5/14/chartex" xmlns:mc="http://schemas.openxmlformats.org/markup-compatibility/2006" xmlns:aink="http://schemas.microsoft.com/office/drawing/2016/ink" xmlns:am3d="http://schemas.microsoft.com/office/drawing/2017/model3d" xmlns:o="urn:schemas-microsoft-com:office:office" xmlns:r="http://schemas.openxmlformats.org/officeDocument/2006/relationships" xmlns:m="http://schemas.openxmlformats.org/officeDocument/2006/math" xmlns:v="urn:schemas-microsoft-com:vml" xmlns:wp14="http://schemas.microsoft.com/office/word/2010/wordprocessingDrawing" xmlns:wp="http://schemas.openxmlformats.org/drawingml/2006/wordprocessingDrawing" xmlns:w10="urn:schemas-microsoft-com:office:word" xmlns:w="http://schemas.openxmlformats.org/wordprocessingml/2006/main" xmlns:w14="http://schemas.microsoft.com/office/word/2010/wordml" xmlns:w15="http://schemas.microsoft.com/office/word/2012/wordml" xmlns:w16cid="http://schemas.microsoft.com/office/word/2016/wordml/cid" xmlns:w16se="http://schemas.microsoft.com/office/word/2015/wordml/symex" xmlns:wpg="http://schemas.microsoft.com/office/word/2010/wordprocessingGroup" xmlns:wpi="http://schemas.microsoft.com/office/word/2010/wordprocessingInk" xmlns:wne="http://schemas.microsoft.com/office/word/2006/wordml" xmlns:wps="http://schemas.microsoft.com/office/word/2010/wordprocessingShape" mc:Ignorable="w14 w15 w16se w16cid wp14">
-  <w:p>
+  <w:p xmlns:wp14="http://schemas.microsoft.com/office/word/2010/wordml" wp14:textId="77777777">
     <w:r>
       <w:fldChar w:fldCharType="begin"/>
     </w:r>
@@ -1323,7 +1466,7 @@
       <w:fldChar w:fldCharType="end"/>
     </w:r>
   </w:p>
-  <w:p>
+  <w:p xmlns:wp14="http://schemas.microsoft.com/office/word/2010/wordml" wp14:textId="77777777">
     <w:pPr>
       <w:jc w:val="right"/>
       <w:rPr>
@@ -1342,8 +1485,8 @@
 
 <file path=word/header2.xml><?xml version="1.0" encoding="utf-8"?>
 <w:hdr xmlns:wpc="http://schemas.microsoft.com/office/word/2010/wordprocessingCanvas" xmlns:cx="http://schemas.microsoft.com/office/drawing/2014/chartex" xmlns:cx1="http://schemas.microsoft.com/office/drawing/2015/9/8/chartex" xmlns:cx2="http://schemas.microsoft.com/office/drawing/2015/10/21/chartex" xmlns:cx3="http://schemas.microsoft.com/office/drawing/2016/5/9/chartex" xmlns:cx4="http://schemas.microsoft.com/office/drawing/2016/5/10/chartex" xmlns:cx5="http://schemas.microsoft.com/office/drawing/2016/5/11/chartex" xmlns:cx6="http://schemas.microsoft.com/office/drawing/2016/5/12/chartex" xmlns:cx7="http://schemas.microsoft.com/office/drawing/2016/5/13/chartex" xmlns:cx8="http://schemas.microsoft.com/office/drawing/2016/5/14/chartex" xmlns:mc="http://schemas.openxmlformats.org/markup-compatibility/2006" xmlns:aink="http://schemas.microsoft.com/office/drawing/2016/ink" xmlns:am3d="http://schemas.microsoft.com/office/drawing/2017/model3d" xmlns:o="urn:schemas-microsoft-com:office:office" xmlns:r="http://schemas.openxmlformats.org/officeDocument/2006/relationships" xmlns:m="http://schemas.openxmlformats.org/officeDocument/2006/math" xmlns:v="urn:schemas-microsoft-com:vml" xmlns:wp14="http://schemas.microsoft.com/office/word/2010/wordprocessingDrawing" xmlns:wp="http://schemas.openxmlformats.org/drawingml/2006/wordprocessingDrawing" xmlns:w10="urn:schemas-microsoft-com:office:word" xmlns:w="http://schemas.openxmlformats.org/wordprocessingml/2006/main" xmlns:w14="http://schemas.microsoft.com/office/word/2010/wordml" xmlns:w15="http://schemas.microsoft.com/office/word/2012/wordml" xmlns:w16cid="http://schemas.microsoft.com/office/word/2016/wordml/cid" xmlns:w16se="http://schemas.microsoft.com/office/word/2015/wordml/symex" xmlns:wpg="http://schemas.microsoft.com/office/word/2010/wordprocessingGroup" xmlns:wpi="http://schemas.microsoft.com/office/word/2010/wordprocessingInk" xmlns:wne="http://schemas.microsoft.com/office/word/2006/wordml" xmlns:wps="http://schemas.microsoft.com/office/word/2010/wordprocessingShape" mc:Ignorable="w14 w15 w16se w16cid wp14">
-  <w:p/>
-  <w:p>
+  <w:p xmlns:wp14="http://schemas.microsoft.com/office/word/2010/wordml" wp14:textId="77777777"/>
+  <w:p xmlns:wp14="http://schemas.microsoft.com/office/word/2010/wordml" wp14:textId="77777777">
     <w:pPr>
       <w:tabs>
         <w:tab w:val="right" w:pos="9356"/>
@@ -1481,7 +1624,7 @@
         <w:ind w:left="720" w:hanging="360"/>
       </w:pPr>
       <w:rPr>
-        <w:rFonts w:ascii="Symbol" w:hAnsi="Symbol" w:hint="default"/>
+        <w:rFonts w:hint="default" w:ascii="Symbol" w:hAnsi="Symbol"/>
       </w:rPr>
     </w:lvl>
     <w:lvl w:ilvl="1" w:tplc="04160001">
@@ -1493,7 +1636,7 @@
         <w:ind w:left="1440" w:hanging="360"/>
       </w:pPr>
       <w:rPr>
-        <w:rFonts w:ascii="Symbol" w:hAnsi="Symbol" w:hint="default"/>
+        <w:rFonts w:hint="default" w:ascii="Symbol" w:hAnsi="Symbol"/>
       </w:rPr>
     </w:lvl>
     <w:lvl w:ilvl="2" w:tplc="04160005" w:tentative="1">
@@ -1505,7 +1648,7 @@
         <w:ind w:left="2160" w:hanging="360"/>
       </w:pPr>
       <w:rPr>
-        <w:rFonts w:ascii="Wingdings" w:hAnsi="Wingdings" w:hint="default"/>
+        <w:rFonts w:hint="default" w:ascii="Wingdings" w:hAnsi="Wingdings"/>
       </w:rPr>
     </w:lvl>
     <w:lvl w:ilvl="3" w:tplc="04160001" w:tentative="1">
@@ -1517,7 +1660,7 @@
         <w:ind w:left="2880" w:hanging="360"/>
       </w:pPr>
       <w:rPr>
-        <w:rFonts w:ascii="Symbol" w:hAnsi="Symbol" w:hint="default"/>
+        <w:rFonts w:hint="default" w:ascii="Symbol" w:hAnsi="Symbol"/>
       </w:rPr>
     </w:lvl>
     <w:lvl w:ilvl="4" w:tplc="04160003" w:tentative="1">
@@ -1529,7 +1672,7 @@
         <w:ind w:left="3600" w:hanging="360"/>
       </w:pPr>
       <w:rPr>
-        <w:rFonts w:ascii="Courier New" w:hAnsi="Courier New" w:cs="Courier New" w:hint="default"/>
+        <w:rFonts w:hint="default" w:ascii="Courier New" w:hAnsi="Courier New" w:cs="Courier New"/>
       </w:rPr>
     </w:lvl>
     <w:lvl w:ilvl="5" w:tplc="04160005" w:tentative="1">
@@ -1541,7 +1684,7 @@
         <w:ind w:left="4320" w:hanging="360"/>
       </w:pPr>
       <w:rPr>
-        <w:rFonts w:ascii="Wingdings" w:hAnsi="Wingdings" w:hint="default"/>
+        <w:rFonts w:hint="default" w:ascii="Wingdings" w:hAnsi="Wingdings"/>
       </w:rPr>
     </w:lvl>
     <w:lvl w:ilvl="6" w:tplc="04160001" w:tentative="1">
@@ -1553,7 +1696,7 @@
         <w:ind w:left="5040" w:hanging="360"/>
       </w:pPr>
       <w:rPr>
-        <w:rFonts w:ascii="Symbol" w:hAnsi="Symbol" w:hint="default"/>
+        <w:rFonts w:hint="default" w:ascii="Symbol" w:hAnsi="Symbol"/>
       </w:rPr>
     </w:lvl>
     <w:lvl w:ilvl="7" w:tplc="04160003" w:tentative="1">
@@ -1565,7 +1708,7 @@
         <w:ind w:left="5760" w:hanging="360"/>
       </w:pPr>
       <w:rPr>
-        <w:rFonts w:ascii="Courier New" w:hAnsi="Courier New" w:cs="Courier New" w:hint="default"/>
+        <w:rFonts w:hint="default" w:ascii="Courier New" w:hAnsi="Courier New" w:cs="Courier New"/>
       </w:rPr>
     </w:lvl>
     <w:lvl w:ilvl="8" w:tplc="04160005" w:tentative="1">
@@ -1577,7 +1720,7 @@
         <w:ind w:left="6480" w:hanging="360"/>
       </w:pPr>
       <w:rPr>
-        <w:rFonts w:ascii="Wingdings" w:hAnsi="Wingdings" w:hint="default"/>
+        <w:rFonts w:hint="default" w:ascii="Wingdings" w:hAnsi="Wingdings"/>
       </w:rPr>
     </w:lvl>
   </w:abstractNum>
@@ -1594,7 +1737,7 @@
         <w:ind w:left="720" w:hanging="360"/>
       </w:pPr>
       <w:rPr>
-        <w:rFonts w:ascii="Symbol" w:hAnsi="Symbol" w:hint="default"/>
+        <w:rFonts w:hint="default" w:ascii="Symbol" w:hAnsi="Symbol"/>
       </w:rPr>
     </w:lvl>
     <w:lvl w:ilvl="1" w:tplc="04160003">
@@ -1606,7 +1749,7 @@
         <w:ind w:left="1440" w:hanging="360"/>
       </w:pPr>
       <w:rPr>
-        <w:rFonts w:ascii="Courier New" w:hAnsi="Courier New" w:cs="Courier New" w:hint="default"/>
+        <w:rFonts w:hint="default" w:ascii="Courier New" w:hAnsi="Courier New" w:cs="Courier New"/>
       </w:rPr>
     </w:lvl>
     <w:lvl w:ilvl="2" w:tplc="04160005" w:tentative="1">
@@ -1618,7 +1761,7 @@
         <w:ind w:left="2160" w:hanging="360"/>
       </w:pPr>
       <w:rPr>
-        <w:rFonts w:ascii="Wingdings" w:hAnsi="Wingdings" w:hint="default"/>
+        <w:rFonts w:hint="default" w:ascii="Wingdings" w:hAnsi="Wingdings"/>
       </w:rPr>
     </w:lvl>
     <w:lvl w:ilvl="3" w:tplc="04160001" w:tentative="1">
@@ -1630,7 +1773,7 @@
         <w:ind w:left="2880" w:hanging="360"/>
       </w:pPr>
       <w:rPr>
-        <w:rFonts w:ascii="Symbol" w:hAnsi="Symbol" w:hint="default"/>
+        <w:rFonts w:hint="default" w:ascii="Symbol" w:hAnsi="Symbol"/>
       </w:rPr>
     </w:lvl>
     <w:lvl w:ilvl="4" w:tplc="04160003" w:tentative="1">
@@ -1642,7 +1785,7 @@
         <w:ind w:left="3600" w:hanging="360"/>
       </w:pPr>
       <w:rPr>
-        <w:rFonts w:ascii="Courier New" w:hAnsi="Courier New" w:cs="Courier New" w:hint="default"/>
+        <w:rFonts w:hint="default" w:ascii="Courier New" w:hAnsi="Courier New" w:cs="Courier New"/>
       </w:rPr>
     </w:lvl>
     <w:lvl w:ilvl="5" w:tplc="04160005" w:tentative="1">
@@ -1654,7 +1797,7 @@
         <w:ind w:left="4320" w:hanging="360"/>
       </w:pPr>
       <w:rPr>
-        <w:rFonts w:ascii="Wingdings" w:hAnsi="Wingdings" w:hint="default"/>
+        <w:rFonts w:hint="default" w:ascii="Wingdings" w:hAnsi="Wingdings"/>
       </w:rPr>
     </w:lvl>
     <w:lvl w:ilvl="6" w:tplc="04160001" w:tentative="1">
@@ -1666,7 +1809,7 @@
         <w:ind w:left="5040" w:hanging="360"/>
       </w:pPr>
       <w:rPr>
-        <w:rFonts w:ascii="Symbol" w:hAnsi="Symbol" w:hint="default"/>
+        <w:rFonts w:hint="default" w:ascii="Symbol" w:hAnsi="Symbol"/>
       </w:rPr>
     </w:lvl>
     <w:lvl w:ilvl="7" w:tplc="04160003" w:tentative="1">
@@ -1678,7 +1821,7 @@
         <w:ind w:left="5760" w:hanging="360"/>
       </w:pPr>
       <w:rPr>
-        <w:rFonts w:ascii="Courier New" w:hAnsi="Courier New" w:cs="Courier New" w:hint="default"/>
+        <w:rFonts w:hint="default" w:ascii="Courier New" w:hAnsi="Courier New" w:cs="Courier New"/>
       </w:rPr>
     </w:lvl>
     <w:lvl w:ilvl="8" w:tplc="04160005" w:tentative="1">
@@ -1690,7 +1833,7 @@
         <w:ind w:left="6480" w:hanging="360"/>
       </w:pPr>
       <w:rPr>
-        <w:rFonts w:ascii="Wingdings" w:hAnsi="Wingdings" w:hint="default"/>
+        <w:rFonts w:hint="default" w:ascii="Wingdings" w:hAnsi="Wingdings"/>
       </w:rPr>
     </w:lvl>
   </w:abstractNum>
@@ -1707,11 +1850,11 @@
 </file>
 
 <file path=word/styles.xml><?xml version="1.0" encoding="utf-8"?>
-<w:styles xmlns:mc="http://schemas.openxmlformats.org/markup-compatibility/2006" xmlns:r="http://schemas.openxmlformats.org/officeDocument/2006/relationships" xmlns:w="http://schemas.openxmlformats.org/wordprocessingml/2006/main" xmlns:w14="http://schemas.microsoft.com/office/word/2010/wordml" xmlns:w15="http://schemas.microsoft.com/office/word/2012/wordml" xmlns:w16cid="http://schemas.microsoft.com/office/word/2016/wordml/cid" xmlns:w16se="http://schemas.microsoft.com/office/word/2015/wordml/symex" mc:Ignorable="w14 w15 w16se w16cid">
+<w:styles xmlns:wp14="http://schemas.microsoft.com/office/word/2010/wordprocessingDrawing" xmlns:mc="http://schemas.openxmlformats.org/markup-compatibility/2006" xmlns:r="http://schemas.openxmlformats.org/officeDocument/2006/relationships" xmlns:w="http://schemas.openxmlformats.org/wordprocessingml/2006/main" xmlns:w14="http://schemas.microsoft.com/office/word/2010/wordml" xmlns:w15="http://schemas.microsoft.com/office/word/2012/wordml" xmlns:w16cid="http://schemas.microsoft.com/office/word/2016/wordml/cid" xmlns:w16se="http://schemas.microsoft.com/office/word/2015/wordml/symex" mc:Ignorable="w14 w15 w16se w16cid wp14">
   <w:docDefaults>
     <w:rPrDefault>
       <w:rPr>
-        <w:rFonts w:ascii="Times" w:eastAsia="Times" w:hAnsi="Times" w:cs="Times"/>
+        <w:rFonts w:ascii="Times" w:hAnsi="Times" w:eastAsia="Times" w:cs="Times"/>
         <w:color w:val="000000"/>
         <w:sz w:val="24"/>
         <w:szCs w:val="24"/>
@@ -1738,14 +1881,14 @@
   <w:latentStyles w:defLockedState="0" w:defUIPriority="99" w:defSemiHidden="0" w:defUnhideWhenUsed="0" w:defQFormat="0" w:count="375">
     <w:lsdException w:name="Normal" w:uiPriority="0" w:qFormat="1"/>
     <w:lsdException w:name="heading 1" w:uiPriority="9" w:qFormat="1"/>
-    <w:lsdException w:name="heading 2" w:semiHidden="1" w:uiPriority="9" w:unhideWhenUsed="1" w:qFormat="1"/>
-    <w:lsdException w:name="heading 3" w:semiHidden="1" w:uiPriority="9" w:unhideWhenUsed="1" w:qFormat="1"/>
-    <w:lsdException w:name="heading 4" w:semiHidden="1" w:uiPriority="9" w:unhideWhenUsed="1" w:qFormat="1"/>
-    <w:lsdException w:name="heading 5" w:semiHidden="1" w:uiPriority="9" w:unhideWhenUsed="1" w:qFormat="1"/>
-    <w:lsdException w:name="heading 6" w:semiHidden="1" w:uiPriority="9" w:unhideWhenUsed="1" w:qFormat="1"/>
-    <w:lsdException w:name="heading 7" w:semiHidden="1" w:uiPriority="9" w:unhideWhenUsed="1" w:qFormat="1"/>
-    <w:lsdException w:name="heading 8" w:semiHidden="1" w:uiPriority="9" w:unhideWhenUsed="1" w:qFormat="1"/>
-    <w:lsdException w:name="heading 9" w:semiHidden="1" w:uiPriority="9" w:unhideWhenUsed="1" w:qFormat="1"/>
+    <w:lsdException w:name="heading 2" w:uiPriority="9" w:semiHidden="1" w:unhideWhenUsed="1" w:qFormat="1"/>
+    <w:lsdException w:name="heading 3" w:uiPriority="9" w:semiHidden="1" w:unhideWhenUsed="1" w:qFormat="1"/>
+    <w:lsdException w:name="heading 4" w:uiPriority="9" w:semiHidden="1" w:unhideWhenUsed="1" w:qFormat="1"/>
+    <w:lsdException w:name="heading 5" w:uiPriority="9" w:semiHidden="1" w:unhideWhenUsed="1" w:qFormat="1"/>
+    <w:lsdException w:name="heading 6" w:uiPriority="9" w:semiHidden="1" w:unhideWhenUsed="1" w:qFormat="1"/>
+    <w:lsdException w:name="heading 7" w:uiPriority="9" w:semiHidden="1" w:unhideWhenUsed="1" w:qFormat="1"/>
+    <w:lsdException w:name="heading 8" w:uiPriority="9" w:semiHidden="1" w:unhideWhenUsed="1" w:qFormat="1"/>
+    <w:lsdException w:name="heading 9" w:uiPriority="9" w:semiHidden="1" w:unhideWhenUsed="1" w:qFormat="1"/>
     <w:lsdException w:name="index 1" w:semiHidden="1" w:unhideWhenUsed="1"/>
     <w:lsdException w:name="index 2" w:semiHidden="1" w:unhideWhenUsed="1"/>
     <w:lsdException w:name="index 3" w:semiHidden="1" w:unhideWhenUsed="1"/>
@@ -1755,22 +1898,22 @@
     <w:lsdException w:name="index 7" w:semiHidden="1" w:unhideWhenUsed="1"/>
     <w:lsdException w:name="index 8" w:semiHidden="1" w:unhideWhenUsed="1"/>
     <w:lsdException w:name="index 9" w:semiHidden="1" w:unhideWhenUsed="1"/>
-    <w:lsdException w:name="toc 1" w:semiHidden="1" w:uiPriority="39" w:unhideWhenUsed="1"/>
-    <w:lsdException w:name="toc 2" w:semiHidden="1" w:uiPriority="39" w:unhideWhenUsed="1"/>
-    <w:lsdException w:name="toc 3" w:semiHidden="1" w:uiPriority="39" w:unhideWhenUsed="1"/>
-    <w:lsdException w:name="toc 4" w:semiHidden="1" w:uiPriority="39" w:unhideWhenUsed="1"/>
-    <w:lsdException w:name="toc 5" w:semiHidden="1" w:uiPriority="39" w:unhideWhenUsed="1"/>
-    <w:lsdException w:name="toc 6" w:semiHidden="1" w:uiPriority="39" w:unhideWhenUsed="1"/>
-    <w:lsdException w:name="toc 7" w:semiHidden="1" w:uiPriority="39" w:unhideWhenUsed="1"/>
-    <w:lsdException w:name="toc 8" w:semiHidden="1" w:uiPriority="39" w:unhideWhenUsed="1"/>
-    <w:lsdException w:name="toc 9" w:semiHidden="1" w:uiPriority="39" w:unhideWhenUsed="1"/>
+    <w:lsdException w:name="toc 1" w:uiPriority="39" w:semiHidden="1" w:unhideWhenUsed="1"/>
+    <w:lsdException w:name="toc 2" w:uiPriority="39" w:semiHidden="1" w:unhideWhenUsed="1"/>
+    <w:lsdException w:name="toc 3" w:uiPriority="39" w:semiHidden="1" w:unhideWhenUsed="1"/>
+    <w:lsdException w:name="toc 4" w:uiPriority="39" w:semiHidden="1" w:unhideWhenUsed="1"/>
+    <w:lsdException w:name="toc 5" w:uiPriority="39" w:semiHidden="1" w:unhideWhenUsed="1"/>
+    <w:lsdException w:name="toc 6" w:uiPriority="39" w:semiHidden="1" w:unhideWhenUsed="1"/>
+    <w:lsdException w:name="toc 7" w:uiPriority="39" w:semiHidden="1" w:unhideWhenUsed="1"/>
+    <w:lsdException w:name="toc 8" w:uiPriority="39" w:semiHidden="1" w:unhideWhenUsed="1"/>
+    <w:lsdException w:name="toc 9" w:uiPriority="39" w:semiHidden="1" w:unhideWhenUsed="1"/>
     <w:lsdException w:name="Normal Indent" w:semiHidden="1" w:unhideWhenUsed="1"/>
     <w:lsdException w:name="footnote text" w:semiHidden="1" w:unhideWhenUsed="1"/>
     <w:lsdException w:name="annotation text" w:semiHidden="1" w:unhideWhenUsed="1"/>
     <w:lsdException w:name="header" w:semiHidden="1" w:unhideWhenUsed="1"/>
     <w:lsdException w:name="footer" w:semiHidden="1" w:unhideWhenUsed="1"/>
     <w:lsdException w:name="index heading" w:semiHidden="1" w:unhideWhenUsed="1"/>
-    <w:lsdException w:name="caption" w:semiHidden="1" w:uiPriority="35" w:unhideWhenUsed="1" w:qFormat="1"/>
+    <w:lsdException w:name="caption" w:uiPriority="35" w:semiHidden="1" w:unhideWhenUsed="1" w:qFormat="1"/>
     <w:lsdException w:name="table of figures" w:semiHidden="1" w:unhideWhenUsed="1"/>
     <w:lsdException w:name="envelope address" w:semiHidden="1" w:unhideWhenUsed="1"/>
     <w:lsdException w:name="envelope return" w:semiHidden="1" w:unhideWhenUsed="1"/>
@@ -1801,7 +1944,7 @@
     <w:lsdException w:name="Title" w:uiPriority="10" w:qFormat="1"/>
     <w:lsdException w:name="Closing" w:semiHidden="1" w:unhideWhenUsed="1"/>
     <w:lsdException w:name="Signature" w:semiHidden="1" w:unhideWhenUsed="1"/>
-    <w:lsdException w:name="Default Paragraph Font" w:semiHidden="1" w:uiPriority="1" w:unhideWhenUsed="1"/>
+    <w:lsdException w:name="Default Paragraph Font" w:uiPriority="1" w:semiHidden="1" w:unhideWhenUsed="1"/>
     <w:lsdException w:name="Body Text" w:semiHidden="1" w:unhideWhenUsed="1"/>
     <w:lsdException w:name="Body Text Indent" w:semiHidden="1" w:unhideWhenUsed="1"/>
     <w:lsdException w:name="List Continue" w:semiHidden="1" w:unhideWhenUsed="1"/>
@@ -2001,8 +2144,8 @@
     <w:lsdException w:name="Subtle Reference" w:uiPriority="31" w:qFormat="1"/>
     <w:lsdException w:name="Intense Reference" w:uiPriority="32" w:qFormat="1"/>
     <w:lsdException w:name="Book Title" w:uiPriority="33" w:qFormat="1"/>
-    <w:lsdException w:name="Bibliography" w:semiHidden="1" w:uiPriority="37" w:unhideWhenUsed="1"/>
-    <w:lsdException w:name="TOC Heading" w:semiHidden="1" w:uiPriority="39" w:unhideWhenUsed="1" w:qFormat="1"/>
+    <w:lsdException w:name="Bibliography" w:uiPriority="37" w:semiHidden="1" w:unhideWhenUsed="1"/>
+    <w:lsdException w:name="TOC Heading" w:uiPriority="39" w:semiHidden="1" w:unhideWhenUsed="1" w:qFormat="1"/>
     <w:lsdException w:name="Plain Table 1" w:uiPriority="41"/>
     <w:lsdException w:name="Plain Table 2" w:uiPriority="42"/>
     <w:lsdException w:name="Plain Table 3" w:uiPriority="43"/>
@@ -2112,7 +2255,7 @@
     <w:lsdException w:name="Hashtag" w:semiHidden="1" w:unhideWhenUsed="1"/>
     <w:lsdException w:name="Unresolved Mention" w:semiHidden="1" w:unhideWhenUsed="1"/>
   </w:latentStyles>
-  <w:style w:type="paragraph" w:default="1" w:styleId="Normal">
+  <w:style w:type="paragraph" w:styleId="Normal" w:default="1">
     <w:name w:val="Normal"/>
   </w:style>
   <w:style w:type="paragraph" w:styleId="Ttulo1">
@@ -2209,13 +2352,13 @@
       <w:szCs w:val="20"/>
     </w:rPr>
   </w:style>
-  <w:style w:type="character" w:default="1" w:styleId="Fontepargpadro">
+  <w:style w:type="character" w:styleId="Fontepargpadro" w:default="1">
     <w:name w:val="Default Paragraph Font"/>
     <w:uiPriority w:val="1"/>
     <w:semiHidden/>
     <w:unhideWhenUsed/>
   </w:style>
-  <w:style w:type="table" w:default="1" w:styleId="Tabelanormal">
+  <w:style w:type="table" w:styleId="Tabelanormal" w:default="1">
     <w:name w:val="Normal Table"/>
     <w:uiPriority w:val="99"/>
     <w:semiHidden/>
@@ -2230,14 +2373,14 @@
       </w:tblCellMar>
     </w:tblPr>
   </w:style>
-  <w:style w:type="numbering" w:default="1" w:styleId="Semlista">
+  <w:style w:type="numbering" w:styleId="Semlista" w:default="1">
     <w:name w:val="No List"/>
     <w:uiPriority w:val="99"/>
     <w:semiHidden/>
     <w:unhideWhenUsed/>
   </w:style>
-  <w:style w:type="table" w:customStyle="1" w:styleId="TableNormal">
-    <w:name w:val="Table Normal"/>
+  <w:style w:type="table" w:styleId="TableNormal" w:customStyle="1">
+    <w:name w:val="Normal Table0"/>
     <w:tblPr>
       <w:tblCellMar>
         <w:top w:w="0" w:type="dxa"/>
@@ -2272,14 +2415,14 @@
       <w:spacing w:before="360" w:after="80"/>
     </w:pPr>
     <w:rPr>
-      <w:rFonts w:ascii="Georgia" w:eastAsia="Georgia" w:hAnsi="Georgia" w:cs="Georgia"/>
+      <w:rFonts w:ascii="Georgia" w:hAnsi="Georgia" w:eastAsia="Georgia" w:cs="Georgia"/>
       <w:i/>
       <w:color w:val="666666"/>
       <w:sz w:val="48"/>
       <w:szCs w:val="48"/>
     </w:rPr>
   </w:style>
-  <w:style w:type="table" w:customStyle="1" w:styleId="a">
+  <w:style w:type="table" w:styleId="a" w:customStyle="1">
     <w:basedOn w:val="TableNormal"/>
     <w:tblPr>
       <w:tblStyleRowBandSize w:val="1"/>
@@ -2292,17 +2435,17 @@
       </w:tblCellMar>
     </w:tblPr>
   </w:style>
-  <w:style w:type="paragraph" w:customStyle="1" w:styleId="western">
+  <w:style w:type="paragraph" w:styleId="western" w:customStyle="1">
     <w:name w:val="western"/>
     <w:basedOn w:val="Normal"/>
     <w:rsid w:val="00D728BA"/>
     <w:pPr>
       <w:pBdr>
-        <w:top w:val="none" w:sz="0" w:space="0" w:color="auto"/>
-        <w:left w:val="none" w:sz="0" w:space="0" w:color="auto"/>
-        <w:bottom w:val="none" w:sz="0" w:space="0" w:color="auto"/>
-        <w:right w:val="none" w:sz="0" w:space="0" w:color="auto"/>
-        <w:between w:val="none" w:sz="0" w:space="0" w:color="auto"/>
+        <w:top w:val="none" w:color="auto" w:sz="0" w:space="0"/>
+        <w:left w:val="none" w:color="auto" w:sz="0" w:space="0"/>
+        <w:bottom w:val="none" w:color="auto" w:sz="0" w:space="0"/>
+        <w:right w:val="none" w:color="auto" w:sz="0" w:space="0"/>
+        <w:between w:val="none" w:color="auto" w:sz="0" w:space="0"/>
       </w:pBdr>
       <w:tabs>
         <w:tab w:val="clear" w:pos="720"/>
@@ -2311,7 +2454,7 @@
       <w:jc w:val="left"/>
     </w:pPr>
     <w:rPr>
-      <w:rFonts w:ascii="Times New Roman" w:eastAsia="Times New Roman" w:hAnsi="Times New Roman" w:cs="Times New Roman"/>
+      <w:rFonts w:ascii="Times New Roman" w:hAnsi="Times New Roman" w:eastAsia="Times New Roman" w:cs="Times New Roman"/>
       <w:color w:val="auto"/>
       <w:lang w:val="pt-BR"/>
     </w:rPr>
@@ -2366,7 +2509,7 @@
       <w:spacing w:before="0"/>
     </w:pPr>
   </w:style>
-  <w:style w:type="character" w:customStyle="1" w:styleId="RodapChar">
+  <w:style w:type="character" w:styleId="RodapChar" w:customStyle="1">
     <w:name w:val="Rodapé Char"/>
     <w:basedOn w:val="Fontepargpadro"/>
     <w:link w:val="Rodap"/>
@@ -2389,7 +2532,7 @@
       <w:spacing w:before="0"/>
     </w:pPr>
   </w:style>
-  <w:style w:type="character" w:customStyle="1" w:styleId="CabealhoChar">
+  <w:style w:type="character" w:styleId="CabealhoChar" w:customStyle="1">
     <w:name w:val="Cabeçalho Char"/>
     <w:basedOn w:val="Fontepargpadro"/>
     <w:link w:val="Cabealho"/>

</xml_diff>